<commit_message>
dodanie info o wykrywaniu upadkow do doca
</commit_message>
<xml_diff>
--- a/NORDIC Dokumentacja/PatientMonitoringDevice_dokumentacja.docx
+++ b/NORDIC Dokumentacja/PatientMonitoringDevice_dokumentacja.docx
@@ -235,6 +235,12 @@
     </w:p>
     <w:sdt>
       <w:sdtPr>
+        <w:rPr>
+          <w:rFonts w:ascii="Times New Roman" w:eastAsiaTheme="minorEastAsia" w:hAnsi="Times New Roman" w:cs="Times New Roman"/>
+          <w:color w:val="auto"/>
+          <w:sz w:val="22"/>
+          <w:szCs w:val="22"/>
+        </w:rPr>
         <w:id w:val="-1061486607"/>
         <w:docPartObj>
           <w:docPartGallery w:val="Table of Contents"/>
@@ -243,12 +249,8 @@
       </w:sdtPr>
       <w:sdtEndPr>
         <w:rPr>
-          <w:rFonts w:ascii="Times New Roman" w:eastAsiaTheme="minorEastAsia" w:hAnsi="Times New Roman" w:cs="Times New Roman"/>
           <w:b/>
           <w:bCs/>
-          <w:color w:val="auto"/>
-          <w:sz w:val="22"/>
-          <w:szCs w:val="22"/>
         </w:rPr>
       </w:sdtEndPr>
       <w:sdtContent>
@@ -280,7 +282,7 @@
           <w:r>
             <w:fldChar w:fldCharType="separate"/>
           </w:r>
-          <w:hyperlink w:anchor="_Toc483691787" w:history="1">
+          <w:hyperlink w:anchor="_Toc483776195" w:history="1">
             <w:r>
               <w:rPr>
                 <w:rStyle w:val="Hipercze"/>
@@ -308,7 +310,7 @@
                 <w:noProof/>
                 <w:webHidden/>
               </w:rPr>
-              <w:instrText xml:space="preserve"> PAGEREF _Toc483691787 \h </w:instrText>
+              <w:instrText xml:space="preserve"> PAGEREF _Toc483776195 \h </w:instrText>
             </w:r>
             <w:r>
               <w:rPr>
@@ -350,7 +352,7 @@
               <w:noProof/>
             </w:rPr>
           </w:pPr>
-          <w:hyperlink w:anchor="_Toc483691788" w:history="1">
+          <w:hyperlink w:anchor="_Toc483776196" w:history="1">
             <w:r>
               <w:rPr>
                 <w:rStyle w:val="Hipercze"/>
@@ -378,7 +380,7 @@
                 <w:noProof/>
                 <w:webHidden/>
               </w:rPr>
-              <w:instrText xml:space="preserve"> PAGEREF _Toc483691788 \h </w:instrText>
+              <w:instrText xml:space="preserve"> PAGEREF _Toc483776196 \h </w:instrText>
             </w:r>
             <w:r>
               <w:rPr>
@@ -420,7 +422,7 @@
               <w:noProof/>
             </w:rPr>
           </w:pPr>
-          <w:hyperlink w:anchor="_Toc483691789" w:history="1">
+          <w:hyperlink w:anchor="_Toc483776197" w:history="1">
             <w:r>
               <w:rPr>
                 <w:rStyle w:val="Hipercze"/>
@@ -448,7 +450,7 @@
                 <w:noProof/>
                 <w:webHidden/>
               </w:rPr>
-              <w:instrText xml:space="preserve"> PAGEREF _Toc483691789 \h </w:instrText>
+              <w:instrText xml:space="preserve"> PAGEREF _Toc483776197 \h </w:instrText>
             </w:r>
             <w:r>
               <w:rPr>
@@ -490,7 +492,7 @@
               <w:noProof/>
             </w:rPr>
           </w:pPr>
-          <w:hyperlink w:anchor="_Toc483691790" w:history="1">
+          <w:hyperlink w:anchor="_Toc483776198" w:history="1">
             <w:r>
               <w:rPr>
                 <w:rStyle w:val="Hipercze"/>
@@ -518,7 +520,7 @@
                 <w:noProof/>
                 <w:webHidden/>
               </w:rPr>
-              <w:instrText xml:space="preserve"> PAGEREF _Toc483691790 \h </w:instrText>
+              <w:instrText xml:space="preserve"> PAGEREF _Toc483776198 \h </w:instrText>
             </w:r>
             <w:r>
               <w:rPr>
@@ -560,7 +562,7 @@
               <w:noProof/>
             </w:rPr>
           </w:pPr>
-          <w:hyperlink w:anchor="_Toc483691791" w:history="1">
+          <w:hyperlink w:anchor="_Toc483776199" w:history="1">
             <w:r>
               <w:rPr>
                 <w:rStyle w:val="Hipercze"/>
@@ -588,7 +590,7 @@
                 <w:noProof/>
                 <w:webHidden/>
               </w:rPr>
-              <w:instrText xml:space="preserve"> PAGEREF _Toc483691791 \h </w:instrText>
+              <w:instrText xml:space="preserve"> PAGEREF _Toc483776199 \h </w:instrText>
             </w:r>
             <w:r>
               <w:rPr>
@@ -630,11 +632,11 @@
               <w:noProof/>
             </w:rPr>
           </w:pPr>
-          <w:hyperlink w:anchor="_Toc483691792" w:history="1">
+          <w:hyperlink w:anchor="_Toc483776200" w:history="1">
             <w:r>
               <w:rPr>
                 <w:rStyle w:val="Hipercze"/>
-                <w:rFonts w:ascii="Calibri Light" w:eastAsia="Calibri Light" w:hAnsi="Calibri Light" w:cs="Calibri Light"/>
+                <w:rFonts w:eastAsia="Calibri Light"/>
                 <w:noProof/>
               </w:rPr>
               <w:t>Baza danych</w:t>
@@ -658,7 +660,7 @@
                 <w:noProof/>
                 <w:webHidden/>
               </w:rPr>
-              <w:instrText xml:space="preserve"> PAGEREF _Toc483691792 \h </w:instrText>
+              <w:instrText xml:space="preserve"> PAGEREF _Toc483776200 \h </w:instrText>
             </w:r>
             <w:r>
               <w:rPr>
@@ -679,6 +681,307 @@
                 <w:webHidden/>
               </w:rPr>
               <w:t>4</w:t>
+            </w:r>
+            <w:r>
+              <w:rPr>
+                <w:noProof/>
+                <w:webHidden/>
+              </w:rPr>
+              <w:fldChar w:fldCharType="end"/>
+            </w:r>
+          </w:hyperlink>
+        </w:p>
+        <w:bookmarkStart w:id="1" w:name="_GoBack"/>
+        <w:p>
+          <w:pPr>
+            <w:pStyle w:val="Spistreci2"/>
+            <w:tabs>
+              <w:tab w:val="right" w:leader="dot" w:pos="8770"/>
+            </w:tabs>
+            <w:rPr>
+              <w:rFonts w:asciiTheme="minorHAnsi" w:hAnsiTheme="minorHAnsi" w:cstheme="minorBidi"/>
+              <w:noProof/>
+            </w:rPr>
+          </w:pPr>
+          <w:r>
+            <w:rPr>
+              <w:rStyle w:val="Hipercze"/>
+              <w:noProof/>
+            </w:rPr>
+            <w:fldChar w:fldCharType="begin"/>
+          </w:r>
+          <w:r>
+            <w:rPr>
+              <w:rStyle w:val="Hipercze"/>
+              <w:noProof/>
+            </w:rPr>
+            <w:instrText xml:space="preserve"> </w:instrText>
+          </w:r>
+          <w:r>
+            <w:rPr>
+              <w:noProof/>
+            </w:rPr>
+            <w:instrText>HYPERLINK \l "_Toc483776201"</w:instrText>
+          </w:r>
+          <w:r>
+            <w:rPr>
+              <w:rStyle w:val="Hipercze"/>
+              <w:noProof/>
+            </w:rPr>
+            <w:instrText xml:space="preserve"> </w:instrText>
+          </w:r>
+          <w:r>
+            <w:rPr>
+              <w:rStyle w:val="Hipercze"/>
+              <w:noProof/>
+            </w:rPr>
+          </w:r>
+          <w:r>
+            <w:rPr>
+              <w:rStyle w:val="Hipercze"/>
+              <w:noProof/>
+            </w:rPr>
+            <w:fldChar w:fldCharType="separate"/>
+          </w:r>
+          <w:r>
+            <w:rPr>
+              <w:rStyle w:val="Hipercze"/>
+              <w:noProof/>
+            </w:rPr>
+            <w:t>Metoda do wykrywania upadków</w:t>
+          </w:r>
+          <w:r>
+            <w:rPr>
+              <w:noProof/>
+              <w:webHidden/>
+            </w:rPr>
+            <w:tab/>
+          </w:r>
+          <w:r>
+            <w:rPr>
+              <w:noProof/>
+              <w:webHidden/>
+            </w:rPr>
+            <w:fldChar w:fldCharType="begin"/>
+          </w:r>
+          <w:r>
+            <w:rPr>
+              <w:noProof/>
+              <w:webHidden/>
+            </w:rPr>
+            <w:instrText xml:space="preserve"> PAGEREF _Toc483776201 \h </w:instrText>
+          </w:r>
+          <w:r>
+            <w:rPr>
+              <w:noProof/>
+              <w:webHidden/>
+            </w:rPr>
+          </w:r>
+          <w:r>
+            <w:rPr>
+              <w:noProof/>
+              <w:webHidden/>
+            </w:rPr>
+            <w:fldChar w:fldCharType="separate"/>
+          </w:r>
+          <w:r>
+            <w:rPr>
+              <w:noProof/>
+              <w:webHidden/>
+            </w:rPr>
+            <w:t>5</w:t>
+          </w:r>
+          <w:r>
+            <w:rPr>
+              <w:noProof/>
+              <w:webHidden/>
+            </w:rPr>
+            <w:fldChar w:fldCharType="end"/>
+          </w:r>
+          <w:r>
+            <w:rPr>
+              <w:rStyle w:val="Hipercze"/>
+              <w:noProof/>
+            </w:rPr>
+            <w:fldChar w:fldCharType="end"/>
+          </w:r>
+        </w:p>
+        <w:bookmarkEnd w:id="1"/>
+        <w:p>
+          <w:pPr>
+            <w:pStyle w:val="Spistreci2"/>
+            <w:tabs>
+              <w:tab w:val="right" w:leader="dot" w:pos="8770"/>
+            </w:tabs>
+            <w:rPr>
+              <w:rFonts w:asciiTheme="minorHAnsi" w:hAnsiTheme="minorHAnsi" w:cstheme="minorBidi"/>
+              <w:noProof/>
+            </w:rPr>
+          </w:pPr>
+          <w:r>
+            <w:rPr>
+              <w:rStyle w:val="Hipercze"/>
+              <w:noProof/>
+            </w:rPr>
+            <w:fldChar w:fldCharType="begin"/>
+          </w:r>
+          <w:r>
+            <w:rPr>
+              <w:rStyle w:val="Hipercze"/>
+              <w:noProof/>
+            </w:rPr>
+            <w:instrText xml:space="preserve"> </w:instrText>
+          </w:r>
+          <w:r>
+            <w:rPr>
+              <w:noProof/>
+            </w:rPr>
+            <w:instrText>HYPERLINK \l "_Toc483776202"</w:instrText>
+          </w:r>
+          <w:r>
+            <w:rPr>
+              <w:rStyle w:val="Hipercze"/>
+              <w:noProof/>
+            </w:rPr>
+            <w:instrText xml:space="preserve"> </w:instrText>
+          </w:r>
+          <w:r>
+            <w:rPr>
+              <w:rStyle w:val="Hipercze"/>
+              <w:noProof/>
+            </w:rPr>
+          </w:r>
+          <w:r>
+            <w:rPr>
+              <w:rStyle w:val="Hipercze"/>
+              <w:noProof/>
+            </w:rPr>
+            <w:fldChar w:fldCharType="separate"/>
+          </w:r>
+          <w:r>
+            <w:rPr>
+              <w:rStyle w:val="Hipercze"/>
+              <w:rFonts w:eastAsia="Calibri Light"/>
+              <w:noProof/>
+            </w:rPr>
+            <w:t>Odbieranie danych z akcelerometru – UART</w:t>
+          </w:r>
+          <w:r>
+            <w:rPr>
+              <w:noProof/>
+              <w:webHidden/>
+            </w:rPr>
+            <w:tab/>
+          </w:r>
+          <w:r>
+            <w:rPr>
+              <w:noProof/>
+              <w:webHidden/>
+            </w:rPr>
+            <w:fldChar w:fldCharType="begin"/>
+          </w:r>
+          <w:r>
+            <w:rPr>
+              <w:noProof/>
+              <w:webHidden/>
+            </w:rPr>
+            <w:instrText xml:space="preserve"> PAGEREF _Toc483776202 \h </w:instrText>
+          </w:r>
+          <w:r>
+            <w:rPr>
+              <w:noProof/>
+              <w:webHidden/>
+            </w:rPr>
+          </w:r>
+          <w:r>
+            <w:rPr>
+              <w:noProof/>
+              <w:webHidden/>
+            </w:rPr>
+            <w:fldChar w:fldCharType="separate"/>
+          </w:r>
+          <w:r>
+            <w:rPr>
+              <w:noProof/>
+              <w:webHidden/>
+            </w:rPr>
+            <w:t>6</w:t>
+          </w:r>
+          <w:r>
+            <w:rPr>
+              <w:noProof/>
+              <w:webHidden/>
+            </w:rPr>
+            <w:fldChar w:fldCharType="end"/>
+          </w:r>
+          <w:r>
+            <w:rPr>
+              <w:rStyle w:val="Hipercze"/>
+              <w:noProof/>
+            </w:rPr>
+            <w:fldChar w:fldCharType="end"/>
+          </w:r>
+        </w:p>
+        <w:p>
+          <w:pPr>
+            <w:pStyle w:val="Spistreci1"/>
+            <w:tabs>
+              <w:tab w:val="right" w:leader="dot" w:pos="8770"/>
+            </w:tabs>
+            <w:rPr>
+              <w:rFonts w:asciiTheme="minorHAnsi" w:hAnsiTheme="minorHAnsi" w:cstheme="minorBidi"/>
+              <w:noProof/>
+            </w:rPr>
+          </w:pPr>
+          <w:hyperlink w:anchor="_Toc483776203" w:history="1">
+            <w:r>
+              <w:rPr>
+                <w:rStyle w:val="Hipercze"/>
+                <w:rFonts w:eastAsia="Calibri Light"/>
+                <w:noProof/>
+              </w:rPr>
+              <w:t>3. BLE</w:t>
+            </w:r>
+            <w:r>
+              <w:rPr>
+                <w:noProof/>
+                <w:webHidden/>
+              </w:rPr>
+              <w:tab/>
+            </w:r>
+            <w:r>
+              <w:rPr>
+                <w:noProof/>
+                <w:webHidden/>
+              </w:rPr>
+              <w:fldChar w:fldCharType="begin"/>
+            </w:r>
+            <w:r>
+              <w:rPr>
+                <w:noProof/>
+                <w:webHidden/>
+              </w:rPr>
+              <w:instrText xml:space="preserve"> PAGEREF _Toc483776203 \h </w:instrText>
+            </w:r>
+            <w:r>
+              <w:rPr>
+                <w:noProof/>
+                <w:webHidden/>
+              </w:rPr>
+            </w:r>
+            <w:r>
+              <w:rPr>
+                <w:noProof/>
+                <w:webHidden/>
+              </w:rPr>
+              <w:fldChar w:fldCharType="separate"/>
+            </w:r>
+            <w:r>
+              <w:rPr>
+                <w:noProof/>
+                <w:webHidden/>
+              </w:rPr>
+              <w:t>7</w:t>
             </w:r>
             <w:r>
               <w:rPr>
@@ -700,14 +1003,14 @@
               <w:noProof/>
             </w:rPr>
           </w:pPr>
-          <w:hyperlink w:anchor="_Toc483691793" w:history="1">
+          <w:hyperlink w:anchor="_Toc483776204" w:history="1">
             <w:r>
               <w:rPr>
                 <w:rStyle w:val="Hipercze"/>
                 <w:rFonts w:eastAsia="Calibri Light"/>
                 <w:noProof/>
               </w:rPr>
-              <w:t>Odbieranie danych z akcelerometru – UART</w:t>
+              <w:t>Serwisy i charakterystyki</w:t>
             </w:r>
             <w:r>
               <w:rPr>
@@ -728,7 +1031,7 @@
                 <w:noProof/>
                 <w:webHidden/>
               </w:rPr>
-              <w:instrText xml:space="preserve"> PAGEREF _Toc483691793 \h </w:instrText>
+              <w:instrText xml:space="preserve"> PAGEREF _Toc483776204 \h </w:instrText>
             </w:r>
             <w:r>
               <w:rPr>
@@ -748,7 +1051,7 @@
                 <w:noProof/>
                 <w:webHidden/>
               </w:rPr>
-              <w:t>5</w:t>
+              <w:t>7</w:t>
             </w:r>
             <w:r>
               <w:rPr>
@@ -770,14 +1073,14 @@
               <w:noProof/>
             </w:rPr>
           </w:pPr>
-          <w:hyperlink w:anchor="_Toc483691794" w:history="1">
+          <w:hyperlink w:anchor="_Toc483776205" w:history="1">
             <w:r>
               <w:rPr>
                 <w:rStyle w:val="Hipercze"/>
                 <w:rFonts w:eastAsia="Calibri Light"/>
                 <w:noProof/>
               </w:rPr>
-              <w:t>3. BLE</w:t>
+              <w:t>4. Aplikacja mobilna</w:t>
             </w:r>
             <w:r>
               <w:rPr>
@@ -798,7 +1101,7 @@
                 <w:noProof/>
                 <w:webHidden/>
               </w:rPr>
-              <w:instrText xml:space="preserve"> PAGEREF _Toc483691794 \h </w:instrText>
+              <w:instrText xml:space="preserve"> PAGEREF _Toc483776205 \h </w:instrText>
             </w:r>
             <w:r>
               <w:rPr>
@@ -818,7 +1121,7 @@
                 <w:noProof/>
                 <w:webHidden/>
               </w:rPr>
-              <w:t>6</w:t>
+              <w:t>7</w:t>
             </w:r>
             <w:r>
               <w:rPr>
@@ -840,14 +1143,14 @@
               <w:noProof/>
             </w:rPr>
           </w:pPr>
-          <w:hyperlink w:anchor="_Toc483691795" w:history="1">
+          <w:hyperlink w:anchor="_Toc483776206" w:history="1">
             <w:r>
               <w:rPr>
                 <w:rStyle w:val="Hipercze"/>
                 <w:rFonts w:eastAsia="Calibri Light"/>
                 <w:noProof/>
               </w:rPr>
-              <w:t>Serwisy i charakterystyki</w:t>
+              <w:t>Architektura</w:t>
             </w:r>
             <w:r>
               <w:rPr>
@@ -868,7 +1171,7 @@
                 <w:noProof/>
                 <w:webHidden/>
               </w:rPr>
-              <w:instrText xml:space="preserve"> PAGEREF _Toc483691795 \h </w:instrText>
+              <w:instrText xml:space="preserve"> PAGEREF _Toc483776206 \h </w:instrText>
             </w:r>
             <w:r>
               <w:rPr>
@@ -888,7 +1191,145 @@
                 <w:noProof/>
                 <w:webHidden/>
               </w:rPr>
-              <w:t>6</w:t>
+              <w:t>7</w:t>
+            </w:r>
+            <w:r>
+              <w:rPr>
+                <w:noProof/>
+                <w:webHidden/>
+              </w:rPr>
+              <w:fldChar w:fldCharType="end"/>
+            </w:r>
+          </w:hyperlink>
+        </w:p>
+        <w:p>
+          <w:pPr>
+            <w:pStyle w:val="Spistreci2"/>
+            <w:tabs>
+              <w:tab w:val="right" w:leader="dot" w:pos="8770"/>
+            </w:tabs>
+            <w:rPr>
+              <w:rFonts w:asciiTheme="minorHAnsi" w:hAnsiTheme="minorHAnsi" w:cstheme="minorBidi"/>
+              <w:noProof/>
+            </w:rPr>
+          </w:pPr>
+          <w:hyperlink w:anchor="_Toc483776207" w:history="1">
+            <w:r>
+              <w:rPr>
+                <w:rStyle w:val="Hipercze"/>
+                <w:noProof/>
+              </w:rPr>
+              <w:t>Sposób pobierania danych z bazy</w:t>
+            </w:r>
+            <w:r>
+              <w:rPr>
+                <w:noProof/>
+                <w:webHidden/>
+              </w:rPr>
+              <w:tab/>
+            </w:r>
+            <w:r>
+              <w:rPr>
+                <w:noProof/>
+                <w:webHidden/>
+              </w:rPr>
+              <w:fldChar w:fldCharType="begin"/>
+            </w:r>
+            <w:r>
+              <w:rPr>
+                <w:noProof/>
+                <w:webHidden/>
+              </w:rPr>
+              <w:instrText xml:space="preserve"> PAGEREF _Toc483776207 \h </w:instrText>
+            </w:r>
+            <w:r>
+              <w:rPr>
+                <w:noProof/>
+                <w:webHidden/>
+              </w:rPr>
+            </w:r>
+            <w:r>
+              <w:rPr>
+                <w:noProof/>
+                <w:webHidden/>
+              </w:rPr>
+              <w:fldChar w:fldCharType="separate"/>
+            </w:r>
+            <w:r>
+              <w:rPr>
+                <w:noProof/>
+                <w:webHidden/>
+              </w:rPr>
+              <w:t>7</w:t>
+            </w:r>
+            <w:r>
+              <w:rPr>
+                <w:noProof/>
+                <w:webHidden/>
+              </w:rPr>
+              <w:fldChar w:fldCharType="end"/>
+            </w:r>
+          </w:hyperlink>
+        </w:p>
+        <w:p>
+          <w:pPr>
+            <w:pStyle w:val="Spistreci2"/>
+            <w:tabs>
+              <w:tab w:val="right" w:leader="dot" w:pos="8770"/>
+            </w:tabs>
+            <w:rPr>
+              <w:rFonts w:asciiTheme="minorHAnsi" w:hAnsiTheme="minorHAnsi" w:cstheme="minorBidi"/>
+              <w:noProof/>
+            </w:rPr>
+          </w:pPr>
+          <w:hyperlink w:anchor="_Toc483776208" w:history="1">
+            <w:r>
+              <w:rPr>
+                <w:rStyle w:val="Hipercze"/>
+                <w:noProof/>
+              </w:rPr>
+              <w:t>Monitorowanie dostępu do internetu</w:t>
+            </w:r>
+            <w:r>
+              <w:rPr>
+                <w:noProof/>
+                <w:webHidden/>
+              </w:rPr>
+              <w:tab/>
+            </w:r>
+            <w:r>
+              <w:rPr>
+                <w:noProof/>
+                <w:webHidden/>
+              </w:rPr>
+              <w:fldChar w:fldCharType="begin"/>
+            </w:r>
+            <w:r>
+              <w:rPr>
+                <w:noProof/>
+                <w:webHidden/>
+              </w:rPr>
+              <w:instrText xml:space="preserve"> PAGEREF _Toc483776208 \h </w:instrText>
+            </w:r>
+            <w:r>
+              <w:rPr>
+                <w:noProof/>
+                <w:webHidden/>
+              </w:rPr>
+            </w:r>
+            <w:r>
+              <w:rPr>
+                <w:noProof/>
+                <w:webHidden/>
+              </w:rPr>
+              <w:fldChar w:fldCharType="separate"/>
+            </w:r>
+            <w:r>
+              <w:rPr>
+                <w:noProof/>
+                <w:webHidden/>
+              </w:rPr>
+              <w:t>8</w:t>
             </w:r>
             <w:r>
               <w:rPr>
@@ -910,14 +1351,14 @@
               <w:noProof/>
             </w:rPr>
           </w:pPr>
-          <w:hyperlink w:anchor="_Toc483691796" w:history="1">
+          <w:hyperlink w:anchor="_Toc483776209" w:history="1">
             <w:r>
               <w:rPr>
                 <w:rStyle w:val="Hipercze"/>
                 <w:rFonts w:eastAsia="Calibri Light"/>
                 <w:noProof/>
               </w:rPr>
-              <w:t>4. Aplikacja mobilna</w:t>
+              <w:t>5. Podsumowanie</w:t>
             </w:r>
             <w:r>
               <w:rPr>
@@ -938,7 +1379,7 @@
                 <w:noProof/>
                 <w:webHidden/>
               </w:rPr>
-              <w:instrText xml:space="preserve"> PAGEREF _Toc483691796 \h </w:instrText>
+              <w:instrText xml:space="preserve"> PAGEREF _Toc483776209 \h </w:instrText>
             </w:r>
             <w:r>
               <w:rPr>
@@ -958,285 +1399,7 @@
                 <w:noProof/>
                 <w:webHidden/>
               </w:rPr>
-              <w:t>6</w:t>
-            </w:r>
-            <w:r>
-              <w:rPr>
-                <w:noProof/>
-                <w:webHidden/>
-              </w:rPr>
-              <w:fldChar w:fldCharType="end"/>
-            </w:r>
-          </w:hyperlink>
-        </w:p>
-        <w:p>
-          <w:pPr>
-            <w:pStyle w:val="Spistreci2"/>
-            <w:tabs>
-              <w:tab w:val="right" w:leader="dot" w:pos="8770"/>
-            </w:tabs>
-            <w:rPr>
-              <w:rFonts w:asciiTheme="minorHAnsi" w:hAnsiTheme="minorHAnsi" w:cstheme="minorBidi"/>
-              <w:noProof/>
-            </w:rPr>
-          </w:pPr>
-          <w:hyperlink w:anchor="_Toc483691797" w:history="1">
-            <w:r>
-              <w:rPr>
-                <w:rStyle w:val="Hipercze"/>
-                <w:rFonts w:eastAsia="Calibri Light"/>
-                <w:noProof/>
-              </w:rPr>
-              <w:t>Architektura</w:t>
-            </w:r>
-            <w:r>
-              <w:rPr>
-                <w:noProof/>
-                <w:webHidden/>
-              </w:rPr>
-              <w:tab/>
-            </w:r>
-            <w:r>
-              <w:rPr>
-                <w:noProof/>
-                <w:webHidden/>
-              </w:rPr>
-              <w:fldChar w:fldCharType="begin"/>
-            </w:r>
-            <w:r>
-              <w:rPr>
-                <w:noProof/>
-                <w:webHidden/>
-              </w:rPr>
-              <w:instrText xml:space="preserve"> PAGEREF _Toc483691797 \h </w:instrText>
-            </w:r>
-            <w:r>
-              <w:rPr>
-                <w:noProof/>
-                <w:webHidden/>
-              </w:rPr>
-            </w:r>
-            <w:r>
-              <w:rPr>
-                <w:noProof/>
-                <w:webHidden/>
-              </w:rPr>
-              <w:fldChar w:fldCharType="separate"/>
-            </w:r>
-            <w:r>
-              <w:rPr>
-                <w:noProof/>
-                <w:webHidden/>
-              </w:rPr>
-              <w:t>6</w:t>
-            </w:r>
-            <w:r>
-              <w:rPr>
-                <w:noProof/>
-                <w:webHidden/>
-              </w:rPr>
-              <w:fldChar w:fldCharType="end"/>
-            </w:r>
-          </w:hyperlink>
-        </w:p>
-        <w:p>
-          <w:pPr>
-            <w:pStyle w:val="Spistreci2"/>
-            <w:tabs>
-              <w:tab w:val="right" w:leader="dot" w:pos="8770"/>
-            </w:tabs>
-            <w:rPr>
-              <w:rFonts w:asciiTheme="minorHAnsi" w:hAnsiTheme="minorHAnsi" w:cstheme="minorBidi"/>
-              <w:noProof/>
-            </w:rPr>
-          </w:pPr>
-          <w:hyperlink w:anchor="_Toc483691798" w:history="1">
-            <w:r>
-              <w:rPr>
-                <w:rStyle w:val="Hipercze"/>
-                <w:noProof/>
-              </w:rPr>
-              <w:t>Sposób pobierania danych z bazy</w:t>
-            </w:r>
-            <w:r>
-              <w:rPr>
-                <w:noProof/>
-                <w:webHidden/>
-              </w:rPr>
-              <w:tab/>
-            </w:r>
-            <w:r>
-              <w:rPr>
-                <w:noProof/>
-                <w:webHidden/>
-              </w:rPr>
-              <w:fldChar w:fldCharType="begin"/>
-            </w:r>
-            <w:r>
-              <w:rPr>
-                <w:noProof/>
-                <w:webHidden/>
-              </w:rPr>
-              <w:instrText xml:space="preserve"> PAGEREF _Toc483691798 \h </w:instrText>
-            </w:r>
-            <w:r>
-              <w:rPr>
-                <w:noProof/>
-                <w:webHidden/>
-              </w:rPr>
-            </w:r>
-            <w:r>
-              <w:rPr>
-                <w:noProof/>
-                <w:webHidden/>
-              </w:rPr>
-              <w:fldChar w:fldCharType="separate"/>
-            </w:r>
-            <w:r>
-              <w:rPr>
-                <w:noProof/>
-                <w:webHidden/>
-              </w:rPr>
-              <w:t>7</w:t>
-            </w:r>
-            <w:r>
-              <w:rPr>
-                <w:noProof/>
-                <w:webHidden/>
-              </w:rPr>
-              <w:fldChar w:fldCharType="end"/>
-            </w:r>
-          </w:hyperlink>
-        </w:p>
-        <w:p>
-          <w:pPr>
-            <w:pStyle w:val="Spistreci2"/>
-            <w:tabs>
-              <w:tab w:val="right" w:leader="dot" w:pos="8770"/>
-            </w:tabs>
-            <w:rPr>
-              <w:rFonts w:asciiTheme="minorHAnsi" w:hAnsiTheme="minorHAnsi" w:cstheme="minorBidi"/>
-              <w:noProof/>
-            </w:rPr>
-          </w:pPr>
-          <w:hyperlink w:anchor="_Toc483691799" w:history="1">
-            <w:r>
-              <w:rPr>
-                <w:rStyle w:val="Hipercze"/>
-                <w:noProof/>
-              </w:rPr>
-              <w:t>Monitorowanie dostępu do internetu</w:t>
-            </w:r>
-            <w:r>
-              <w:rPr>
-                <w:noProof/>
-                <w:webHidden/>
-              </w:rPr>
-              <w:tab/>
-            </w:r>
-            <w:r>
-              <w:rPr>
-                <w:noProof/>
-                <w:webHidden/>
-              </w:rPr>
-              <w:fldChar w:fldCharType="begin"/>
-            </w:r>
-            <w:r>
-              <w:rPr>
-                <w:noProof/>
-                <w:webHidden/>
-              </w:rPr>
-              <w:instrText xml:space="preserve"> PAGEREF _Toc483691799 \h </w:instrText>
-            </w:r>
-            <w:r>
-              <w:rPr>
-                <w:noProof/>
-                <w:webHidden/>
-              </w:rPr>
-            </w:r>
-            <w:r>
-              <w:rPr>
-                <w:noProof/>
-                <w:webHidden/>
-              </w:rPr>
-              <w:fldChar w:fldCharType="separate"/>
-            </w:r>
-            <w:r>
-              <w:rPr>
-                <w:noProof/>
-                <w:webHidden/>
-              </w:rPr>
-              <w:t>7</w:t>
-            </w:r>
-            <w:r>
-              <w:rPr>
-                <w:noProof/>
-                <w:webHidden/>
-              </w:rPr>
-              <w:fldChar w:fldCharType="end"/>
-            </w:r>
-          </w:hyperlink>
-        </w:p>
-        <w:p>
-          <w:pPr>
-            <w:pStyle w:val="Spistreci1"/>
-            <w:tabs>
-              <w:tab w:val="right" w:leader="dot" w:pos="8770"/>
-            </w:tabs>
-            <w:rPr>
-              <w:rFonts w:asciiTheme="minorHAnsi" w:hAnsiTheme="minorHAnsi" w:cstheme="minorBidi"/>
-              <w:noProof/>
-            </w:rPr>
-          </w:pPr>
-          <w:hyperlink w:anchor="_Toc483691800" w:history="1">
-            <w:r>
-              <w:rPr>
-                <w:rStyle w:val="Hipercze"/>
-                <w:rFonts w:eastAsia="Calibri Light"/>
-                <w:noProof/>
-              </w:rPr>
-              <w:t>5. Podsumowanie</w:t>
-            </w:r>
-            <w:r>
-              <w:rPr>
-                <w:noProof/>
-                <w:webHidden/>
-              </w:rPr>
-              <w:tab/>
-            </w:r>
-            <w:r>
-              <w:rPr>
-                <w:noProof/>
-                <w:webHidden/>
-              </w:rPr>
-              <w:fldChar w:fldCharType="begin"/>
-            </w:r>
-            <w:r>
-              <w:rPr>
-                <w:noProof/>
-                <w:webHidden/>
-              </w:rPr>
-              <w:instrText xml:space="preserve"> PAGEREF _Toc483691800 \h </w:instrText>
-            </w:r>
-            <w:r>
-              <w:rPr>
-                <w:noProof/>
-                <w:webHidden/>
-              </w:rPr>
-            </w:r>
-            <w:r>
-              <w:rPr>
-                <w:noProof/>
-                <w:webHidden/>
-              </w:rPr>
-              <w:fldChar w:fldCharType="separate"/>
-            </w:r>
-            <w:r>
-              <w:rPr>
-                <w:noProof/>
-                <w:webHidden/>
-              </w:rPr>
-              <w:t>7</w:t>
+              <w:t>8</w:t>
             </w:r>
             <w:r>
               <w:rPr>
@@ -1261,6 +1424,7 @@
     <w:p>
       <w:pPr>
         <w:sectPr>
+          <w:footerReference w:type="default" r:id="rId8"/>
           <w:pgSz w:w="11900" w:h="16838"/>
           <w:pgMar w:top="1411" w:right="1400" w:bottom="1440" w:left="1720" w:header="0" w:footer="0" w:gutter="0"/>
           <w:cols w:space="708" w:equalWidth="0">
@@ -1277,11 +1441,11 @@
           <w:szCs w:val="20"/>
         </w:rPr>
       </w:pPr>
-      <w:bookmarkStart w:id="1" w:name="page2"/>
-      <w:bookmarkStart w:id="2" w:name="page3"/>
-      <w:bookmarkStart w:id="3" w:name="_Toc483691787"/>
-      <w:bookmarkEnd w:id="1"/>
+      <w:bookmarkStart w:id="2" w:name="page2"/>
+      <w:bookmarkStart w:id="3" w:name="page3"/>
+      <w:bookmarkStart w:id="4" w:name="_Toc483776195"/>
       <w:bookmarkEnd w:id="2"/>
+      <w:bookmarkEnd w:id="3"/>
       <w:r>
         <w:rPr>
           <w:rFonts w:eastAsia="Calibri Light"/>
@@ -1289,7 +1453,7 @@
         <w:lastRenderedPageBreak/>
         <w:t>Abstrakt</w:t>
       </w:r>
-      <w:bookmarkEnd w:id="3"/>
+      <w:bookmarkEnd w:id="4"/>
     </w:p>
     <w:p>
       <w:pPr>
@@ -1322,13 +1486,7 @@
         <w:rPr>
           <w:rFonts w:ascii="Calibri" w:eastAsia="Calibri" w:hAnsi="Calibri" w:cs="Calibri"/>
         </w:rPr>
-        <w:t>Przedstawiony dokument jest wstępna dokumentacją do projektu „</w:t>
-      </w:r>
-      <w:r>
-        <w:rPr>
-          <w:rFonts w:ascii="Calibri" w:eastAsia="Calibri" w:hAnsi="Calibri" w:cs="Calibri"/>
-        </w:rPr>
-        <w:t>Patient Monitoring Device”. Projekt jest tworzony w ramach konkursu o tematyce IoT organizowanego przez firmę Nordic Semiconductor.</w:t>
+        <w:t>Przedstawiony dokument jest wstępna dokumentacją do projektu „Patient Monitoring Device”. Projekt jest tworzony w ramach konkursu o tematyce IoT organizowanego przez firmę Nordic Semiconductor.</w:t>
       </w:r>
     </w:p>
     <w:p>
@@ -1366,7 +1524,7 @@
           <w:szCs w:val="20"/>
         </w:rPr>
       </w:pPr>
-      <w:bookmarkStart w:id="4" w:name="_Toc483691788"/>
+      <w:bookmarkStart w:id="5" w:name="_Toc483776196"/>
       <w:r>
         <w:rPr>
           <w:rFonts w:eastAsia="Calibri Light"/>
@@ -1379,7 +1537,7 @@
         </w:rPr>
         <w:t>. Lower layer</w:t>
       </w:r>
-      <w:bookmarkEnd w:id="4"/>
+      <w:bookmarkEnd w:id="5"/>
     </w:p>
     <w:p>
       <w:pPr>
@@ -1407,14 +1565,14 @@
           <w:szCs w:val="20"/>
         </w:rPr>
       </w:pPr>
-      <w:bookmarkStart w:id="5" w:name="_Toc483691789"/>
+      <w:bookmarkStart w:id="6" w:name="_Toc483776197"/>
       <w:r>
         <w:rPr>
           <w:rFonts w:eastAsia="Calibri Light"/>
         </w:rPr>
         <w:t>Akceletometr</w:t>
       </w:r>
-      <w:bookmarkEnd w:id="5"/>
+      <w:bookmarkEnd w:id="6"/>
     </w:p>
     <w:p>
       <w:pPr>
@@ -1438,19 +1596,7 @@
         <w:rPr>
           <w:rFonts w:ascii="Calibri" w:eastAsia="Calibri" w:hAnsi="Calibri" w:cs="Calibri"/>
         </w:rPr>
-        <w:t>Wykorzystywany jest moduł LSM303D, komunikacja z nim zachodzi przez interfejs I2C (TWI). D</w:t>
-      </w:r>
-      <w:r>
-        <w:rPr>
-          <w:rFonts w:ascii="Calibri" w:eastAsia="Calibri" w:hAnsi="Calibri" w:cs="Calibri"/>
-        </w:rPr>
-        <w:t>o prawidłowego działania konieczne są 4 połączenia: Vin (3,3V), GND oraz SCL i SDA. Dwa ostatnie należy wpiąć tak jak jest to ustawione w funkcji konfiguracyjnej TWI. Moduł musi być zainicjowany przez ustawienie 'jedynek' w rejestrach odpowiadających za od</w:t>
-      </w:r>
-      <w:r>
-        <w:rPr>
-          <w:rFonts w:ascii="Calibri" w:eastAsia="Calibri" w:hAnsi="Calibri" w:cs="Calibri"/>
-        </w:rPr>
-        <w:t>blokowanie akcelerometrów w kierunkach X,Y i Z.</w:t>
+        <w:t>Wykorzystywany jest moduł LSM303D, komunikacja z nim zachodzi przez interfejs I2C (TWI). Do prawidłowego działania konieczne są 4 połączenia: Vin (3,3V), GND oraz SCL i SDA. Dwa ostatnie należy wpiąć tak jak jest to ustawione w funkcji konfiguracyjnej TWI. Moduł musi być zainicjowany przez ustawienie 'jedynek' w rejestrach odpowiadających za odblokowanie akcelerometrów w kierunkach X,Y i Z.</w:t>
       </w:r>
     </w:p>
     <w:p>
@@ -1476,26 +1622,88 @@
         <w:rPr>
           <w:rFonts w:ascii="Calibri" w:eastAsia="Calibri" w:hAnsi="Calibri" w:cs="Calibri"/>
         </w:rPr>
-        <w:t>Dane pozyskane z konwertera ADC należy złożyć (wartość w każdym kierunku podawana jest jako dwa bajty high i low), a następnie przeliczyć na procentową część przyspieszenia ziemskiego wdg wzoru x = a_x * 2.0</w:t>
-      </w:r>
+        <w:t>Dane pozyskane z konwertera ADC należy złożyć (wartość w każdym kierunku podawana jest jako dwa bajty high i low), a następnie przeliczyć na procentową część przyspieszenia ziemskiego wdg wzoru x = a_x * 2.0 / 32678.0.</w:t>
+      </w:r>
+    </w:p>
+    <w:p>
+      <w:pPr>
+        <w:spacing w:line="185" w:lineRule="exact"/>
+        <w:rPr>
+          <w:sz w:val="20"/>
+          <w:szCs w:val="20"/>
+        </w:rPr>
+      </w:pPr>
+    </w:p>
+    <w:p>
+      <w:pPr>
+        <w:rPr>
+          <w:sz w:val="20"/>
+          <w:szCs w:val="20"/>
+        </w:rPr>
+      </w:pPr>
       <w:r>
         <w:rPr>
           <w:rFonts w:ascii="Calibri" w:eastAsia="Calibri" w:hAnsi="Calibri" w:cs="Calibri"/>
         </w:rPr>
-        <w:t xml:space="preserve"> / 32678.0.</w:t>
-      </w:r>
-    </w:p>
-    <w:p>
-      <w:pPr>
-        <w:spacing w:line="185" w:lineRule="exact"/>
-        <w:rPr>
-          <w:sz w:val="20"/>
-          <w:szCs w:val="20"/>
-        </w:rPr>
-      </w:pPr>
-    </w:p>
-    <w:p>
-      <w:pPr>
+        <w:t>Na ich podstawie możemy wnioskować o pozycji pacjenta.</w:t>
+      </w:r>
+    </w:p>
+    <w:p>
+      <w:pPr>
+        <w:spacing w:line="200" w:lineRule="exact"/>
+        <w:rPr>
+          <w:sz w:val="20"/>
+          <w:szCs w:val="20"/>
+        </w:rPr>
+      </w:pPr>
+    </w:p>
+    <w:p>
+      <w:pPr>
+        <w:spacing w:line="200" w:lineRule="exact"/>
+        <w:rPr>
+          <w:sz w:val="20"/>
+          <w:szCs w:val="20"/>
+        </w:rPr>
+      </w:pPr>
+    </w:p>
+    <w:p>
+      <w:pPr>
+        <w:spacing w:line="234" w:lineRule="exact"/>
+        <w:rPr>
+          <w:sz w:val="20"/>
+          <w:szCs w:val="20"/>
+        </w:rPr>
+      </w:pPr>
+    </w:p>
+    <w:p>
+      <w:pPr>
+        <w:pStyle w:val="Nagwek2"/>
+        <w:rPr>
+          <w:sz w:val="20"/>
+          <w:szCs w:val="20"/>
+        </w:rPr>
+      </w:pPr>
+      <w:bookmarkStart w:id="7" w:name="_Toc483776198"/>
+      <w:r>
+        <w:rPr>
+          <w:rFonts w:eastAsia="Calibri Light"/>
+        </w:rPr>
+        <w:t>Czujnik pulsu/przepływu krwii</w:t>
+      </w:r>
+      <w:bookmarkEnd w:id="7"/>
+    </w:p>
+    <w:p>
+      <w:pPr>
+        <w:spacing w:line="70" w:lineRule="exact"/>
+        <w:rPr>
+          <w:sz w:val="20"/>
+          <w:szCs w:val="20"/>
+        </w:rPr>
+      </w:pPr>
+    </w:p>
+    <w:p>
+      <w:pPr>
+        <w:spacing w:line="254" w:lineRule="auto"/>
         <w:rPr>
           <w:sz w:val="20"/>
           <w:szCs w:val="20"/>
@@ -1505,93 +1713,7 @@
         <w:rPr>
           <w:rFonts w:ascii="Calibri" w:eastAsia="Calibri" w:hAnsi="Calibri" w:cs="Calibri"/>
         </w:rPr>
-        <w:t>Na ich podstawie możemy wnioskować o pozycji pacjenta.</w:t>
-      </w:r>
-    </w:p>
-    <w:p>
-      <w:pPr>
-        <w:spacing w:line="200" w:lineRule="exact"/>
-        <w:rPr>
-          <w:sz w:val="20"/>
-          <w:szCs w:val="20"/>
-        </w:rPr>
-      </w:pPr>
-    </w:p>
-    <w:p>
-      <w:pPr>
-        <w:spacing w:line="200" w:lineRule="exact"/>
-        <w:rPr>
-          <w:sz w:val="20"/>
-          <w:szCs w:val="20"/>
-        </w:rPr>
-      </w:pPr>
-    </w:p>
-    <w:p>
-      <w:pPr>
-        <w:spacing w:line="234" w:lineRule="exact"/>
-        <w:rPr>
-          <w:sz w:val="20"/>
-          <w:szCs w:val="20"/>
-        </w:rPr>
-      </w:pPr>
-    </w:p>
-    <w:p>
-      <w:pPr>
-        <w:pStyle w:val="Nagwek2"/>
-        <w:rPr>
-          <w:sz w:val="20"/>
-          <w:szCs w:val="20"/>
-        </w:rPr>
-      </w:pPr>
-      <w:bookmarkStart w:id="6" w:name="_Toc483691790"/>
-      <w:r>
-        <w:rPr>
-          <w:rFonts w:eastAsia="Calibri Light"/>
-        </w:rPr>
-        <w:t>Czujnik pulsu/przepływu krwii</w:t>
-      </w:r>
-      <w:bookmarkEnd w:id="6"/>
-    </w:p>
-    <w:p>
-      <w:pPr>
-        <w:spacing w:line="70" w:lineRule="exact"/>
-        <w:rPr>
-          <w:sz w:val="20"/>
-          <w:szCs w:val="20"/>
-        </w:rPr>
-      </w:pPr>
-    </w:p>
-    <w:p>
-      <w:pPr>
-        <w:spacing w:line="254" w:lineRule="auto"/>
-        <w:rPr>
-          <w:sz w:val="20"/>
-          <w:szCs w:val="20"/>
-        </w:rPr>
-      </w:pPr>
-      <w:r>
-        <w:rPr>
-          <w:rFonts w:ascii="Calibri" w:eastAsia="Calibri" w:hAnsi="Calibri" w:cs="Calibri"/>
-        </w:rPr>
-        <w:t>Wykorzystywany jest moduł MAX30105 - czujnik cząsteczek, komunikacja z nim zachodzi przez interfejs I2C (TWI). Do prawidłowego działania konieczne są 4 po</w:t>
-      </w:r>
-      <w:r>
-        <w:rPr>
-          <w:rFonts w:ascii="Calibri" w:eastAsia="Calibri" w:hAnsi="Calibri" w:cs="Calibri"/>
-        </w:rPr>
-        <w:t>łączenia: Vin (3,3V), GND oraz SCL i SDA. Dwa ostatnie należy wpiąć tak jak jest to ustawione w funkcji konfiguracyjnej TWI. Czujnik wyposażony jest w diodę emitującą promieniowanie IR, oraz możliwość pomiaru natężenia odbitej części promieniowania. Poniew</w:t>
-      </w:r>
-      <w:r>
-        <w:rPr>
-          <w:rFonts w:ascii="Calibri" w:eastAsia="Calibri" w:hAnsi="Calibri" w:cs="Calibri"/>
-        </w:rPr>
-        <w:t>aż krew natlenowana pochłania większą ilość promieniowania podczerwonego niż nie natlenowana na podstawie zmian odczytu ADC modułu wnioskować można o pulsie i przepływie krwi pacjenta. Ważną kwestią jest, że moduł musi być przytwierdzony bezpośrednio do sk</w:t>
-      </w:r>
-      <w:r>
-        <w:rPr>
-          <w:rFonts w:ascii="Calibri" w:eastAsia="Calibri" w:hAnsi="Calibri" w:cs="Calibri"/>
-        </w:rPr>
-        <w:t>óry (niekoniecznie przy dużym naczyniu krwionośnym), a jego nacisk musi być STAŁY. Najlepiej uzyskać ten efekt stosując jakiegoś rodzaju elastyczny materiał (nawet gumkę recepturkę).</w:t>
+        <w:t>Wykorzystywany jest moduł MAX30105 - czujnik cząsteczek, komunikacja z nim zachodzi przez interfejs I2C (TWI). Do prawidłowego działania konieczne są 4 połączenia: Vin (3,3V), GND oraz SCL i SDA. Dwa ostatnie należy wpiąć tak jak jest to ustawione w funkcji konfiguracyjnej TWI. Czujnik wyposażony jest w diodę emitującą promieniowanie IR, oraz możliwość pomiaru natężenia odbitej części promieniowania. Ponieważ krew natlenowana pochłania większą ilość promieniowania podczerwonego niż nie natlenowana na podstawie zmian odczytu ADC modułu wnioskować można o pulsie i przepływie krwi pacjenta. Ważną kwestią jest, że moduł musi być przytwierdzony bezpośrednio do skóry (niekoniecznie przy dużym naczyniu krwionośnym), a jego nacisk musi być STAŁY. Najlepiej uzyskać ten efekt stosując jakiegoś rodzaju elastyczny materiał (nawet gumkę recepturkę).</w:t>
       </w:r>
     </w:p>
     <w:p>
@@ -1616,19 +1738,7 @@
         <w:rPr>
           <w:rFonts w:ascii="Calibri" w:eastAsia="Calibri" w:hAnsi="Calibri" w:cs="Calibri"/>
         </w:rPr>
-        <w:t>Jeżeli przebieg zmian wartości uzyskiwanej z ADC pokażemy na wykresie to</w:t>
-      </w:r>
-      <w:r>
-        <w:rPr>
-          <w:rFonts w:ascii="Calibri" w:eastAsia="Calibri" w:hAnsi="Calibri" w:cs="Calibri"/>
-        </w:rPr>
-        <w:t xml:space="preserve"> ilość pików w ciągu 60 sekund (lub proporcja z krótszego czasu) będzie stanowiła puls pacjenta. Dane odbierane są w paczkach 4 bajtowych (unsigned int 16), z KOLEJKI w urządzeniu. Aby ograniczyć błędy i zmniejszyć ilość danych ustawiono urządzenie na uśre</w:t>
-      </w:r>
-      <w:r>
-        <w:rPr>
-          <w:rFonts w:ascii="Calibri" w:eastAsia="Calibri" w:hAnsi="Calibri" w:cs="Calibri"/>
-        </w:rPr>
-        <w:t>dnianie 8 wartości, oznacza to, że do kolejki przesyłamy</w:t>
+        <w:t>Jeżeli przebieg zmian wartości uzyskiwanej z ADC pokażemy na wykresie to ilość pików w ciągu 60 sekund (lub proporcja z krótszego czasu) będzie stanowiła puls pacjenta. Dane odbierane są w paczkach 4 bajtowych (unsigned int 16), z KOLEJKI w urządzeniu. Aby ograniczyć błędy i zmniejszyć ilość danych ustawiono urządzenie na uśrednianie 8 wartości, oznacza to, że do kolejki przesyłamy</w:t>
       </w:r>
     </w:p>
     <w:p>
@@ -1654,13 +1764,7 @@
         <w:rPr>
           <w:rFonts w:ascii="Calibri" w:eastAsia="Calibri" w:hAnsi="Calibri" w:cs="Calibri"/>
         </w:rPr>
-        <w:t xml:space="preserve">Układ scalony kolejkuje wartości które odczytuje się przez wielokrotne odczytanie jednego rejestru. Przy wywołaniu funkcji odczytującej wartość HRS tak naprawdę odczytywana jest cała kolejka(w celu </w:t>
-      </w:r>
-      <w:r>
-        <w:rPr>
-          <w:rFonts w:ascii="Calibri" w:eastAsia="Calibri" w:hAnsi="Calibri" w:cs="Calibri"/>
-        </w:rPr>
-        <w:t>zwolnienia miejsca) i wybierana ostatnia próbka. Tylko w ten sposób można odczytywać w dowolnej chwili ostatnią wartość.</w:t>
+        <w:t>Układ scalony kolejkuje wartości które odczytuje się przez wielokrotne odczytanie jednego rejestru. Przy wywołaniu funkcji odczytującej wartość HRS tak naprawdę odczytywana jest cała kolejka(w celu zwolnienia miejsca) i wybierana ostatnia próbka. Tylko w ten sposób można odczytywać w dowolnej chwili ostatnią wartość.</w:t>
       </w:r>
     </w:p>
     <w:p>
@@ -1682,9 +1786,9 @@
           <w:szCs w:val="20"/>
         </w:rPr>
       </w:pPr>
-      <w:bookmarkStart w:id="7" w:name="page4"/>
-      <w:bookmarkStart w:id="8" w:name="_Toc483691791"/>
-      <w:bookmarkEnd w:id="7"/>
+      <w:bookmarkStart w:id="8" w:name="page4"/>
+      <w:bookmarkStart w:id="9" w:name="_Toc483776199"/>
+      <w:bookmarkEnd w:id="8"/>
       <w:r>
         <w:rPr>
           <w:rFonts w:eastAsia="Calibri Light"/>
@@ -1698,7 +1802,7 @@
         </w:rPr>
         <w:t>. Upper layer</w:t>
       </w:r>
-      <w:bookmarkEnd w:id="8"/>
+      <w:bookmarkEnd w:id="9"/>
     </w:p>
     <w:p>
       <w:pPr>
@@ -1718,15 +1822,14 @@
       <w:pPr>
         <w:pStyle w:val="Nagwek2"/>
       </w:pPr>
-      <w:bookmarkStart w:id="9" w:name="_Toc483691792"/>
-      <w:r>
-        <w:rPr>
-          <w:rFonts w:ascii="Calibri Light" w:eastAsia="Calibri Light" w:hAnsi="Calibri Light" w:cs="Calibri Light"/>
-          <w:color w:val="2E74B5"/>
+      <w:bookmarkStart w:id="10" w:name="_Toc483776200"/>
+      <w:r>
+        <w:rPr>
+          <w:rFonts w:eastAsia="Calibri Light"/>
         </w:rPr>
         <w:t>Baza danych</w:t>
       </w:r>
-      <w:bookmarkEnd w:id="9"/>
+      <w:bookmarkEnd w:id="10"/>
     </w:p>
     <w:p>
       <w:pPr>
@@ -1749,19 +1852,7 @@
         <w:rPr>
           <w:rFonts w:ascii="Calibri" w:eastAsia="Calibri" w:hAnsi="Calibri" w:cs="Calibri"/>
         </w:rPr>
-        <w:t>W projekcie wykorzystujemy zaprojektowaną pod nasze wymagania bazę danych. Baza (ch</w:t>
-      </w:r>
-      <w:r>
-        <w:rPr>
-          <w:rFonts w:ascii="Calibri" w:eastAsia="Calibri" w:hAnsi="Calibri" w:cs="Calibri"/>
-        </w:rPr>
-        <w:t>wilowo testowa – w końcowej fazie projektu przejdziemy na wersję finalną) znajduje się na własnym serwerze w prywatnej sieci. Serwer bazodanowy opiera się na MSSQL 2014, połączenie z bazą możliwe jest z wykorzystaniem VPNa. Baza zawiera 6 tabeli : jedna gł</w:t>
-      </w:r>
-      <w:r>
-        <w:rPr>
-          <w:rFonts w:ascii="Calibri" w:eastAsia="Calibri" w:hAnsi="Calibri" w:cs="Calibri"/>
-        </w:rPr>
-        <w:t>ówna (Patients) oraz 5 tabeli pomiarowych do których zbieramy dane z pomiarów (HeartRate, Temperatura, 3 x Akcelerometr – na każdą z osi).</w:t>
+        <w:t>W projekcie wykorzystujemy zaprojektowaną pod nasze wymagania bazę danych. Baza (chwilowo testowa – w końcowej fazie projektu przejdziemy na wersję finalną) znajduje się na własnym serwerze w prywatnej sieci. Serwer bazodanowy opiera się na MSSQL 2014, połączenie z bazą możliwe jest z wykorzystaniem VPNa. Baza zawiera 6 tabeli : jedna główna (Patients) oraz 5 tabeli pomiarowych do których zbieramy dane z pomiarów (HeartRate, Temperatura, 3 x Akcelerometr – na każdą z osi).</w:t>
       </w:r>
     </w:p>
     <w:p>
@@ -1786,19 +1877,7 @@
         <w:rPr>
           <w:rFonts w:ascii="Calibri" w:eastAsia="Calibri" w:hAnsi="Calibri" w:cs="Calibri"/>
         </w:rPr>
-        <w:t>Każda z tabeli pomiarowych posiada 7 kolumn – jedna to PrimaryKey dla danej paczki pomiarowej, druga to ForeignKey m</w:t>
-      </w:r>
-      <w:r>
-        <w:rPr>
-          <w:rFonts w:ascii="Calibri" w:eastAsia="Calibri" w:hAnsi="Calibri" w:cs="Calibri"/>
-        </w:rPr>
-        <w:t>ówiący o ID badanego pacjenta, pozostałe 5 kolumn przeznaczone jest na zachowanie wartości paczki danych. Typy kolumn pod paczkę danych to „float” – wartości otrzymywane z sensorów przerabiamy na dane zmiennoprzecinkowe o pojedynczej precyzji używając do t</w:t>
-      </w:r>
-      <w:r>
-        <w:rPr>
-          <w:rFonts w:ascii="Calibri" w:eastAsia="Calibri" w:hAnsi="Calibri" w:cs="Calibri"/>
-        </w:rPr>
-        <w:t>ego programu napisanego w LabVIEW.</w:t>
+        <w:t>Każda z tabeli pomiarowych posiada 7 kolumn – jedna to PrimaryKey dla danej paczki pomiarowej, druga to ForeignKey mówiący o ID badanego pacjenta, pozostałe 5 kolumn przeznaczone jest na zachowanie wartości paczki danych. Typy kolumn pod paczkę danych to „float” – wartości otrzymywane z sensorów przerabiamy na dane zmiennoprzecinkowe o pojedynczej precyzji używając do tego programu napisanego w LabVIEW.</w:t>
       </w:r>
     </w:p>
     <w:p>
@@ -1823,13 +1902,7 @@
         <w:rPr>
           <w:rFonts w:ascii="Calibri" w:eastAsia="Calibri" w:hAnsi="Calibri" w:cs="Calibri"/>
         </w:rPr>
-        <w:t xml:space="preserve">W projekcie wysyłamy dane co 2.5 sekundy w paczkach 5 pomiarów. Taki efekt spowodowany jest tym, aby ograniczyć ruch sieciowy. Ustalone wartości są wartością konfigurowalną - w dalszych aspektach projektu mogą ulec </w:t>
-      </w:r>
-      <w:r>
-        <w:rPr>
-          <w:rFonts w:ascii="Calibri" w:eastAsia="Calibri" w:hAnsi="Calibri" w:cs="Calibri"/>
-        </w:rPr>
-        <w:t>zmianie.</w:t>
+        <w:t>W projekcie wysyłamy dane co 2.5 sekundy w paczkach 5 pomiarów. Taki efekt spowodowany jest tym, aby ograniczyć ruch sieciowy. Ustalone wartości są wartością konfigurowalną - w dalszych aspektach projektu mogą ulec zmianie.</w:t>
       </w:r>
     </w:p>
     <w:p>
@@ -1850,32 +1923,6 @@
           <w:szCs w:val="20"/>
         </w:rPr>
       </w:pPr>
-      <w:r>
-        <w:rPr>
-          <w:color w:val="FF0000"/>
-          <w:sz w:val="20"/>
-          <w:szCs w:val="20"/>
-        </w:rPr>
-        <w:t>//FALL CHECKER</w:t>
-      </w:r>
-    </w:p>
-    <w:p>
-      <w:pPr>
-        <w:spacing w:line="234" w:lineRule="exact"/>
-        <w:rPr>
-          <w:color w:val="FF0000"/>
-          <w:sz w:val="20"/>
-          <w:szCs w:val="20"/>
-        </w:rPr>
-      </w:pPr>
-      <w:r>
-        <w:rPr>
-          <w:color w:val="FF0000"/>
-          <w:sz w:val="20"/>
-          <w:szCs w:val="20"/>
-        </w:rPr>
-        <w:t>//FALL CHECKER</w:t>
-      </w:r>
     </w:p>
     <w:p>
       <w:pPr>
@@ -1908,13 +1955,7 @@
         <w:rPr>
           <w:rFonts w:ascii="Calibri" w:eastAsia="Calibri" w:hAnsi="Calibri" w:cs="Calibri"/>
         </w:rPr>
-        <w:t>Do połączenia się z bazą oraz wysyłania odpowiednich kwerend używamy wcześniej napisanej przez nas biblioteki. Biblioteka „NordicDatabaseDLL” została napisana w VisualStudio w technologii .NET przy użyciu języka C#. Dzięki zaimplementowanym w nie</w:t>
-      </w:r>
-      <w:r>
-        <w:rPr>
-          <w:rFonts w:ascii="Calibri" w:eastAsia="Calibri" w:hAnsi="Calibri" w:cs="Calibri"/>
-        </w:rPr>
-        <w:t>j funkcjom możemy otwierać i zamykać połaczenie z bazą oraz wykonywać SELECTy i INSERTy na odpowiednich tabelach, podając tylko dane wejściowe w postaci tabeli floatów o długości 5.</w:t>
+        <w:t>Do połączenia się z bazą oraz wysyłania odpowiednich kwerend używamy wcześniej napisanej przez nas biblioteki. Biblioteka „NordicDatabaseDLL” została napisana w VisualStudio w technologii .NET przy użyciu języka C#. Dzięki zaimplementowanym w niej funkcjom możemy otwierać i zamykać połaczenie z bazą oraz wykonywać SELECTy i INSERTy na odpowiednich tabelach, podając tylko dane wejściowe w postaci tabeli floatów o długości 5.</w:t>
       </w:r>
     </w:p>
     <w:p>
@@ -1928,131 +1969,11 @@
       <w:r>
         <w:rPr>
           <w:noProof/>
-        </w:rPr>
-        <mc:AlternateContent>
-          <mc:Choice Requires="wps">
-            <w:drawing>
-              <wp:anchor distT="0" distB="0" distL="114300" distR="114300" simplePos="0" relativeHeight="251666944" behindDoc="1" locked="0" layoutInCell="1" allowOverlap="1" wp14:anchorId="2082FF6E" wp14:editId="1D5AFDF7">
-                <wp:simplePos x="0" y="0"/>
-                <wp:positionH relativeFrom="column">
-                  <wp:posOffset>-1270</wp:posOffset>
-                </wp:positionH>
-                <wp:positionV relativeFrom="paragraph">
-                  <wp:posOffset>3383280</wp:posOffset>
-                </wp:positionV>
-                <wp:extent cx="5410200" cy="635"/>
-                <wp:effectExtent l="0" t="0" r="0" b="0"/>
-                <wp:wrapNone/>
-                <wp:docPr id="4" name="Pole tekstowe 4"/>
-                <wp:cNvGraphicFramePr/>
-                <a:graphic xmlns:a="http://schemas.openxmlformats.org/drawingml/2006/main">
-                  <a:graphicData uri="http://schemas.microsoft.com/office/word/2010/wordprocessingShape">
-                    <wps:wsp>
-                      <wps:cNvSpPr txBox="1"/>
-                      <wps:spPr>
-                        <a:xfrm>
-                          <a:off x="0" y="0"/>
-                          <a:ext cx="5410200" cy="635"/>
-                        </a:xfrm>
-                        <a:prstGeom prst="rect">
-                          <a:avLst/>
-                        </a:prstGeom>
-                        <a:solidFill>
-                          <a:prstClr val="white"/>
-                        </a:solidFill>
-                        <a:ln>
-                          <a:noFill/>
-                        </a:ln>
-                        <a:effectLst/>
-                      </wps:spPr>
-                      <wps:txbx>
-                        <w:txbxContent>
-                          <w:p>
-                            <w:pPr>
-                              <w:pStyle w:val="Legenda"/>
-                              <w:rPr>
-                                <w:noProof/>
-                                <w:sz w:val="20"/>
-                                <w:szCs w:val="20"/>
-                              </w:rPr>
-                            </w:pPr>
-                            <w:r>
-                              <w:t xml:space="preserve">Rysunek </w:t>
-                            </w:r>
-                            <w:fldSimple w:instr=" SEQ Rysunek \* ARABIC ">
-                              <w:r>
-                                <w:rPr>
-                                  <w:noProof/>
-                                </w:rPr>
-                                <w:t>1</w:t>
-                              </w:r>
-                            </w:fldSimple>
-                            <w:r>
-                              <w:t xml:space="preserve"> Metoda dla INSERTA z biblioteki</w:t>
-                            </w:r>
-                          </w:p>
-                        </w:txbxContent>
-                      </wps:txbx>
-                      <wps:bodyPr rot="0" spcFirstLastPara="0" vertOverflow="overflow" horzOverflow="overflow" vert="horz" wrap="square" lIns="0" tIns="0" rIns="0" bIns="0" numCol="1" spcCol="0" rtlCol="0" fromWordArt="0" anchor="t" anchorCtr="0" forceAA="0" compatLnSpc="1">
-                        <a:prstTxWarp prst="textNoShape">
-                          <a:avLst/>
-                        </a:prstTxWarp>
-                        <a:spAutoFit/>
-                      </wps:bodyPr>
-                    </wps:wsp>
-                  </a:graphicData>
-                </a:graphic>
-              </wp:anchor>
-            </w:drawing>
-          </mc:Choice>
-          <mc:Fallback>
-            <w:pict>
-              <v:shapetype w14:anchorId="2082FF6E" id="_x0000_t202" coordsize="21600,21600" o:spt="202" path="m,l,21600r21600,l21600,xe">
-                <v:stroke joinstyle="miter"/>
-                <v:path gradientshapeok="t" o:connecttype="rect"/>
-              </v:shapetype>
-              <v:shape id="Pole tekstowe 4" o:spid="_x0000_s1026" type="#_x0000_t202" style="position:absolute;margin-left:-.1pt;margin-top:266.4pt;width:426pt;height:.05pt;z-index:-251649536;visibility:visible;mso-wrap-style:square;mso-wrap-distance-left:9pt;mso-wrap-distance-top:0;mso-wrap-distance-right:9pt;mso-wrap-distance-bottom:0;mso-position-horizontal:absolute;mso-position-horizontal-relative:text;mso-position-vertical:absolute;mso-position-vertical-relative:text;v-text-anchor:top" o:gfxdata="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" stroked="f">
-                <v:textbox style="mso-fit-shape-to-text:t" inset="0,0,0,0">
-                  <w:txbxContent>
-                    <w:p>
-                      <w:pPr>
-                        <w:pStyle w:val="Legenda"/>
-                        <w:rPr>
-                          <w:noProof/>
-                          <w:sz w:val="20"/>
-                          <w:szCs w:val="20"/>
-                        </w:rPr>
-                      </w:pPr>
-                      <w:r>
-                        <w:t xml:space="preserve">Rysunek </w:t>
-                      </w:r>
-                      <w:fldSimple w:instr=" SEQ Rysunek \* ARABIC ">
-                        <w:r>
-                          <w:rPr>
-                            <w:noProof/>
-                          </w:rPr>
-                          <w:t>1</w:t>
-                        </w:r>
-                      </w:fldSimple>
-                      <w:r>
-                        <w:t xml:space="preserve"> Metoda dla INSERTA z biblioteki</w:t>
-                      </w:r>
-                    </w:p>
-                  </w:txbxContent>
-                </v:textbox>
-              </v:shape>
-            </w:pict>
-          </mc:Fallback>
-        </mc:AlternateContent>
-      </w:r>
-      <w:r>
-        <w:rPr>
-          <w:noProof/>
           <w:sz w:val="20"/>
           <w:szCs w:val="20"/>
         </w:rPr>
         <w:drawing>
-          <wp:anchor distT="0" distB="0" distL="114300" distR="114300" simplePos="0" relativeHeight="251653632" behindDoc="1" locked="0" layoutInCell="0" allowOverlap="1" wp14:anchorId="703AC662" wp14:editId="703AC663">
+          <wp:anchor distT="0" distB="0" distL="114300" distR="114300" simplePos="0" relativeHeight="251656704" behindDoc="1" locked="0" layoutInCell="0" allowOverlap="1" wp14:anchorId="703AC662" wp14:editId="4AFE9B49">
             <wp:simplePos x="0" y="0"/>
             <wp:positionH relativeFrom="column">
               <wp:posOffset>-1270</wp:posOffset>
@@ -2077,7 +1998,7 @@
                     </pic:cNvPicPr>
                   </pic:nvPicPr>
                   <pic:blipFill>
-                    <a:blip r:embed="rId6">
+                    <a:blip r:embed="rId9">
                       <a:extLst/>
                     </a:blip>
                     <a:srcRect/>
@@ -2364,16 +2285,17 @@
           <w:szCs w:val="20"/>
         </w:rPr>
       </w:pPr>
-      <w:bookmarkStart w:id="10" w:name="page5"/>
-      <w:bookmarkEnd w:id="10"/>
+      <w:bookmarkStart w:id="11" w:name="page5"/>
+      <w:bookmarkEnd w:id="11"/>
       <w:r>
         <w:rPr>
           <w:noProof/>
           <w:sz w:val="20"/>
           <w:szCs w:val="20"/>
         </w:rPr>
+        <w:lastRenderedPageBreak/>
         <w:drawing>
-          <wp:anchor distT="0" distB="0" distL="114300" distR="114300" simplePos="0" relativeHeight="251658752" behindDoc="1" locked="0" layoutInCell="0" allowOverlap="1" wp14:anchorId="703AC664" wp14:editId="703AC665">
+          <wp:anchor distT="0" distB="0" distL="114300" distR="114300" simplePos="0" relativeHeight="251659776" behindDoc="1" locked="0" layoutInCell="0" allowOverlap="1" wp14:anchorId="703AC664" wp14:editId="32C1D269">
             <wp:simplePos x="0" y="0"/>
             <wp:positionH relativeFrom="page">
               <wp:posOffset>899795</wp:posOffset>
@@ -2398,7 +2320,7 @@
                     </pic:cNvPicPr>
                   </pic:nvPicPr>
                   <pic:blipFill>
-                    <a:blip r:embed="rId7">
+                    <a:blip r:embed="rId10">
                       <a:clrChange>
                         <a:clrFrom>
                           <a:srgbClr val="FFFFFF"/>
@@ -2600,13 +2522,7 @@
         <w:rPr>
           <w:rFonts w:ascii="Calibri" w:eastAsia="Calibri" w:hAnsi="Calibri" w:cs="Calibri"/>
         </w:rPr>
-        <w:t>INSERT do bazy wykonywany jest w momencie zebrania 5 kolejnych pomiarów. Taka paczka, wraz z ID pacjenta dla którego wykonywany jest pomiar, wysyłana jest do bazy po wcześnie</w:t>
-      </w:r>
-      <w:r>
-        <w:rPr>
-          <w:rFonts w:ascii="Calibri" w:eastAsia="Calibri" w:hAnsi="Calibri" w:cs="Calibri"/>
-        </w:rPr>
-        <w:t>jszym przygotowaniu kwerendy (SQL).</w:t>
+        <w:t>INSERT do bazy wykonywany jest w momencie zebrania 5 kolejnych pomiarów. Taka paczka, wraz z ID pacjenta dla którego wykonywany jest pomiar, wysyłana jest do bazy po wcześniejszym przygotowaniu kwerendy (SQL).</w:t>
       </w:r>
     </w:p>
     <w:p>
@@ -2624,7 +2540,7 @@
           <w:szCs w:val="20"/>
         </w:rPr>
         <w:drawing>
-          <wp:anchor distT="0" distB="0" distL="114300" distR="114300" simplePos="0" relativeHeight="251662848" behindDoc="1" locked="0" layoutInCell="0" allowOverlap="1" wp14:anchorId="703AC666" wp14:editId="703AC667">
+          <wp:anchor distT="0" distB="0" distL="114300" distR="114300" simplePos="0" relativeHeight="251661824" behindDoc="1" locked="0" layoutInCell="0" allowOverlap="1" wp14:anchorId="703AC666" wp14:editId="703AC667">
             <wp:simplePos x="0" y="0"/>
             <wp:positionH relativeFrom="column">
               <wp:posOffset>-1270</wp:posOffset>
@@ -2649,7 +2565,7 @@
                     </pic:cNvPicPr>
                   </pic:nvPicPr>
                   <pic:blipFill>
-                    <a:blip r:embed="rId8">
+                    <a:blip r:embed="rId11">
                       <a:extLst/>
                     </a:blip>
                     <a:srcRect/>
@@ -2975,6 +2891,204 @@
     </w:p>
     <w:p>
       <w:pPr>
+        <w:pStyle w:val="Nagwek2"/>
+        <w:spacing w:line="276" w:lineRule="auto"/>
+      </w:pPr>
+      <w:bookmarkStart w:id="12" w:name="_Toc483776201"/>
+      <w:r>
+        <w:t>Metoda do wykrywania upadków</w:t>
+      </w:r>
+      <w:bookmarkEnd w:id="12"/>
+    </w:p>
+    <w:p>
+      <w:pPr>
+        <w:spacing w:line="276" w:lineRule="auto"/>
+      </w:pPr>
+      <w:r>
+        <w:t>W bibliotece została zaimplementowana specjalistyczna klasa</w:t>
+      </w:r>
+      <w:r>
+        <w:rPr>
+          <w:b/>
+        </w:rPr>
+        <w:t xml:space="preserve"> FallChecker</w:t>
+      </w:r>
+      <w:r>
+        <w:t xml:space="preserve"> odpowiedzialna za wykrywanie upadku pacjenta. Klasa posiada metodę, która pobiera podane argumenty :</w:t>
+      </w:r>
+    </w:p>
+    <w:p>
+      <w:pPr>
+        <w:pStyle w:val="Akapitzlist"/>
+        <w:numPr>
+          <w:ilvl w:val="0"/>
+          <w:numId w:val="3"/>
+        </w:numPr>
+        <w:spacing w:line="276" w:lineRule="auto"/>
+      </w:pPr>
+      <w:r>
+        <w:t>tabele X, Y i Z akcelerometru</w:t>
+      </w:r>
+    </w:p>
+    <w:p>
+      <w:pPr>
+        <w:pStyle w:val="Akapitzlist"/>
+        <w:numPr>
+          <w:ilvl w:val="0"/>
+          <w:numId w:val="3"/>
+        </w:numPr>
+        <w:spacing w:line="276" w:lineRule="auto"/>
+      </w:pPr>
+      <w:r>
+        <w:t>różnicę wartości przy której wykrywany jest upadek</w:t>
+      </w:r>
+    </w:p>
+    <w:p>
+      <w:pPr>
+        <w:pStyle w:val="Akapitzlist"/>
+        <w:numPr>
+          <w:ilvl w:val="0"/>
+          <w:numId w:val="3"/>
+        </w:numPr>
+        <w:spacing w:line="276" w:lineRule="auto"/>
+      </w:pPr>
+      <w:r>
+        <w:t>ilość próbek z których liczona ma być różnica do weryfikacji</w:t>
+      </w:r>
+    </w:p>
+    <w:p>
+      <w:pPr>
+        <w:spacing w:line="276" w:lineRule="auto"/>
+      </w:pPr>
+    </w:p>
+    <w:p>
+      <w:pPr>
+        <w:spacing w:line="276" w:lineRule="auto"/>
+      </w:pPr>
+      <w:r>
+        <w:t>Algorytm do rejestracji składu się z kilku etapów :</w:t>
+      </w:r>
+    </w:p>
+    <w:p>
+      <w:pPr>
+        <w:pStyle w:val="Akapitzlist"/>
+        <w:numPr>
+          <w:ilvl w:val="0"/>
+          <w:numId w:val="4"/>
+        </w:numPr>
+        <w:spacing w:line="276" w:lineRule="auto"/>
+      </w:pPr>
+      <w:r>
+        <w:lastRenderedPageBreak/>
+        <w:t xml:space="preserve">Jeżeli podane długości tabeli X, Y, Z są mniejsze od zadanej wartości próbek, to zwracana jest wartość </w:t>
+      </w:r>
+      <w:r>
+        <w:rPr>
+          <w:b/>
+        </w:rPr>
+        <w:t>FALSE</w:t>
+      </w:r>
+      <w:r>
+        <w:t xml:space="preserve"> </w:t>
+      </w:r>
+      <w:r>
+        <w:rPr>
+          <w:b/>
+        </w:rPr>
+        <w:t>–</w:t>
+      </w:r>
+      <w:r>
+        <w:t xml:space="preserve"> </w:t>
+      </w:r>
+      <w:r>
+        <w:rPr>
+          <w:b/>
+        </w:rPr>
+        <w:t>upadek nie nastąpił</w:t>
+      </w:r>
+      <w:r>
+        <w:t>.</w:t>
+      </w:r>
+    </w:p>
+    <w:p>
+      <w:pPr>
+        <w:pStyle w:val="Akapitzlist"/>
+        <w:numPr>
+          <w:ilvl w:val="0"/>
+          <w:numId w:val="4"/>
+        </w:numPr>
+        <w:spacing w:line="276" w:lineRule="auto"/>
+      </w:pPr>
+      <w:r>
+        <w:t>Jeżeli podane długości są odpowiednie (większe od zadanej wartości próbek) następują kolejne obliczenia.</w:t>
+      </w:r>
+    </w:p>
+    <w:p>
+      <w:pPr>
+        <w:pStyle w:val="Akapitzlist"/>
+        <w:numPr>
+          <w:ilvl w:val="0"/>
+          <w:numId w:val="4"/>
+        </w:numPr>
+        <w:spacing w:line="276" w:lineRule="auto"/>
+      </w:pPr>
+      <w:r>
+        <w:t xml:space="preserve">Algorytm analizuje wartości znajdujące się w każdej z tabel zaczynając od indeksu 0. Analizowane jest tyle próbek ile zostało podane w zadanej wartości próbek w funkcji. </w:t>
+      </w:r>
+    </w:p>
+    <w:p>
+      <w:pPr>
+        <w:pStyle w:val="Akapitzlist"/>
+        <w:numPr>
+          <w:ilvl w:val="0"/>
+          <w:numId w:val="4"/>
+        </w:numPr>
+        <w:spacing w:line="276" w:lineRule="auto"/>
+      </w:pPr>
+      <w:r>
+        <w:t xml:space="preserve">Liczona jest delta między każdą z wartości bezwzględnych z próbek. Jeżeli któraś z obliczonych delt jest większe od tej zadanej – algorytm zwraca wartość </w:t>
+      </w:r>
+      <w:r>
+        <w:rPr>
+          <w:b/>
+        </w:rPr>
+        <w:t>TRUE</w:t>
+      </w:r>
+      <w:r>
+        <w:rPr>
+          <w:b/>
+        </w:rPr>
+        <w:t xml:space="preserve"> – upadek nastąpił.</w:t>
+      </w:r>
+    </w:p>
+    <w:p>
+      <w:pPr>
+        <w:pStyle w:val="Akapitzlist"/>
+        <w:numPr>
+          <w:ilvl w:val="0"/>
+          <w:numId w:val="4"/>
+        </w:numPr>
+        <w:spacing w:line="276" w:lineRule="auto"/>
+      </w:pPr>
+      <w:r>
+        <w:t>Po analizie danej ilości próbek (od indeksu 0) algorytm przeskakuje do kolejnego indeksu (jeżeli jest to możliwe) i wykonuje dalsze obliczenia. Akcja ta powtarzana jest dla całej tablicy.</w:t>
+      </w:r>
+    </w:p>
+    <w:p>
+      <w:pPr>
+        <w:spacing w:line="276" w:lineRule="auto"/>
+      </w:pPr>
+    </w:p>
+    <w:p>
+      <w:pPr>
+        <w:spacing w:line="276" w:lineRule="auto"/>
+      </w:pPr>
+      <w:r>
+        <w:t>Metoda do wykrywania upadków zaimplementowana jest tak w aplikacji na PC jak i aplikacji mobilnej. Obydwu aplikacjom przy wykryciu upadku pacjenta towarzyszy zmiana koloru interfejsu na odcień czerwieni. Gdy upadek nie jest już wykrywany – kolor powraca do wyjściowego.</w:t>
+      </w:r>
+    </w:p>
+    <w:p>
+      <w:pPr>
         <w:spacing w:line="249" w:lineRule="exact"/>
         <w:rPr>
           <w:sz w:val="20"/>
@@ -2984,20 +3098,29 @@
     </w:p>
     <w:p>
       <w:pPr>
+        <w:spacing w:line="249" w:lineRule="exact"/>
+        <w:rPr>
+          <w:sz w:val="20"/>
+          <w:szCs w:val="20"/>
+        </w:rPr>
+      </w:pPr>
+    </w:p>
+    <w:p>
+      <w:pPr>
         <w:pStyle w:val="Nagwek2"/>
         <w:rPr>
           <w:sz w:val="20"/>
           <w:szCs w:val="20"/>
         </w:rPr>
       </w:pPr>
-      <w:bookmarkStart w:id="11" w:name="_Toc483691793"/>
+      <w:bookmarkStart w:id="13" w:name="_Toc483776202"/>
       <w:r>
         <w:rPr>
           <w:rFonts w:eastAsia="Calibri Light"/>
         </w:rPr>
         <w:t>Odbieranie danych z akcelerometru – UART</w:t>
       </w:r>
-      <w:bookmarkEnd w:id="11"/>
+      <w:bookmarkEnd w:id="13"/>
     </w:p>
     <w:p>
       <w:pPr>
@@ -3022,30 +3145,125 @@
           <w:sz w:val="21"/>
           <w:szCs w:val="21"/>
         </w:rPr>
-        <w:t xml:space="preserve">Do odbierania danych po magistrali UART wykorzystaliśmy środowisko LabVIEW oraz bibliotekę NI-VISA. Program </w:t>
-      </w:r>
+        <w:t>Do odbierania danych po magistrali UART wykorzystaliśmy środowisko LabVIEW oraz bibliotekę NI-VISA. Program odbiera dane wysyłane przez nRF52 jako kolejne stringi. Następnie program dokonuje obróbki – dostosowuje stringa do późniejszej zamiany na 32-bitową liczbę zmiennoprzecinkową o pojedynczej precyzji (w zamyśle – możliwa implementacja z podwójna precyzją).</w:t>
+      </w:r>
+    </w:p>
+    <w:p>
+      <w:pPr>
+        <w:spacing w:line="211" w:lineRule="exact"/>
+        <w:rPr>
+          <w:sz w:val="20"/>
+          <w:szCs w:val="20"/>
+        </w:rPr>
+      </w:pPr>
+    </w:p>
+    <w:p>
+      <w:pPr>
+        <w:spacing w:line="238" w:lineRule="auto"/>
+        <w:ind w:right="60"/>
+        <w:rPr>
+          <w:sz w:val="20"/>
+          <w:szCs w:val="20"/>
+        </w:rPr>
+      </w:pPr>
       <w:r>
         <w:rPr>
           <w:rFonts w:ascii="Calibri" w:eastAsia="Calibri" w:hAnsi="Calibri" w:cs="Calibri"/>
           <w:sz w:val="21"/>
           <w:szCs w:val="21"/>
         </w:rPr>
-        <w:t>odbiera dane wysyłane przez nRF52 jako kolejne stringi. Następnie program dokonuje obróbki – dostosowuje stringa do późniejszej zamiany na 32-bitową liczbę zmiennoprzecinkową o pojedynczej precyzji (w zamyśle – możliwa implementacja z podwójna precyzją).</w:t>
-      </w:r>
-    </w:p>
-    <w:p>
-      <w:pPr>
-        <w:spacing w:line="211" w:lineRule="exact"/>
-        <w:rPr>
-          <w:sz w:val="20"/>
-          <w:szCs w:val="20"/>
-        </w:rPr>
-      </w:pPr>
-    </w:p>
-    <w:p>
-      <w:pPr>
-        <w:spacing w:line="238" w:lineRule="auto"/>
-        <w:ind w:right="60"/>
+        <w:t>W pętli głównej programu znajduje się klaster tabel (typedef), do których dane z akcelerometru (już po zamianie na „float”) są wrzucane. Wszelkie błędy (błędny string, obcięte dane, błąd konwersji) są</w:t>
+      </w:r>
+    </w:p>
+    <w:p>
+      <w:pPr>
+        <w:spacing w:line="17" w:lineRule="exact"/>
+        <w:rPr>
+          <w:sz w:val="20"/>
+          <w:szCs w:val="20"/>
+        </w:rPr>
+      </w:pPr>
+      <w:bookmarkStart w:id="14" w:name="page6"/>
+      <w:bookmarkEnd w:id="14"/>
+    </w:p>
+    <w:p>
+      <w:pPr>
+        <w:spacing w:line="228" w:lineRule="auto"/>
+        <w:ind w:right="540"/>
+        <w:rPr>
+          <w:sz w:val="20"/>
+          <w:szCs w:val="20"/>
+        </w:rPr>
+      </w:pPr>
+      <w:r>
+        <w:rPr>
+          <w:rFonts w:ascii="Calibri" w:eastAsia="Calibri" w:hAnsi="Calibri" w:cs="Calibri"/>
+        </w:rPr>
+        <w:t>eliminowane. Gdy taki error się pojawia – brana jest poprzednia dana z tabeli, tak by zachować ciągłość akwizycji.</w:t>
+      </w:r>
+    </w:p>
+    <w:p>
+      <w:pPr>
+        <w:spacing w:line="232" w:lineRule="exact"/>
+        <w:rPr>
+          <w:sz w:val="20"/>
+          <w:szCs w:val="20"/>
+        </w:rPr>
+      </w:pPr>
+    </w:p>
+    <w:p>
+      <w:pPr>
+        <w:spacing w:line="237" w:lineRule="auto"/>
+        <w:ind w:right="240"/>
+        <w:rPr>
+          <w:sz w:val="20"/>
+          <w:szCs w:val="20"/>
+        </w:rPr>
+      </w:pPr>
+      <w:r>
+        <w:rPr>
+          <w:rFonts w:ascii="Calibri" w:eastAsia="Calibri" w:hAnsi="Calibri" w:cs="Calibri"/>
+        </w:rPr>
+        <w:t>Program jest także przystosowany do wyświetlania danych z 3 osi akcelerometru na jednym, wspólnym wykresie. Wartości z tabel przy każdym pomiarze są wyciągane i umieszczane na plocie. Pozwala nam to nie tylko zbierać i przetwarzać dane, ale również je wizualizować.</w:t>
+      </w:r>
+    </w:p>
+    <w:p>
+      <w:pPr>
+        <w:spacing w:line="234" w:lineRule="exact"/>
+        <w:rPr>
+          <w:sz w:val="20"/>
+          <w:szCs w:val="20"/>
+        </w:rPr>
+      </w:pPr>
+    </w:p>
+    <w:p>
+      <w:pPr>
+        <w:spacing w:line="248" w:lineRule="auto"/>
+        <w:ind w:right="20"/>
+        <w:rPr>
+          <w:sz w:val="20"/>
+          <w:szCs w:val="20"/>
+        </w:rPr>
+      </w:pPr>
+      <w:r>
+        <w:rPr>
+          <w:rFonts w:ascii="Calibri" w:eastAsia="Calibri" w:hAnsi="Calibri" w:cs="Calibri"/>
+        </w:rPr>
+        <w:t>W projekcie znajduję się także subVI nazwany FGV. Jest to nasza funckjonalna zmienna globalna, która (już przygotowana do odbierana wszystkich danych, łącznie z heartRatem) wykorzystując predefiniowany klaster danych oraz niezainicjowany rejestr przesuwny, wkłada dane do tabel klastra i daje output w zależności od rodzaju przychodzącej do niej danej (output -&gt; tabela XAccelero jeżeli przychodząca dana to wartość z osi X akcelerometru).</w:t>
+      </w:r>
+    </w:p>
+    <w:p>
+      <w:pPr>
+        <w:spacing w:line="221" w:lineRule="exact"/>
+        <w:rPr>
+          <w:sz w:val="20"/>
+          <w:szCs w:val="20"/>
+        </w:rPr>
+      </w:pPr>
+    </w:p>
+    <w:p>
+      <w:pPr>
+        <w:spacing w:line="253" w:lineRule="auto"/>
         <w:rPr>
           <w:sz w:val="20"/>
           <w:szCs w:val="20"/>
@@ -3057,153 +3275,7 @@
           <w:sz w:val="21"/>
           <w:szCs w:val="21"/>
         </w:rPr>
-        <w:t>W pętli głównej programu znajduje się klaster tabel (typedef), do których dane z akcelerometru (już po zamianie na „float”) są wrzucane. Wszelkie błędy (błędny string, obcięte dane, błąd konwersji) są</w:t>
-      </w:r>
-    </w:p>
-    <w:p>
-      <w:pPr>
-        <w:sectPr>
-          <w:pgSz w:w="11900" w:h="16838"/>
-          <w:pgMar w:top="1440" w:right="1500" w:bottom="1440" w:left="1420" w:header="0" w:footer="0" w:gutter="0"/>
-          <w:cols w:space="708" w:equalWidth="0">
-            <w:col w:w="8980"/>
-          </w:cols>
-        </w:sectPr>
-      </w:pPr>
-    </w:p>
-    <w:p>
-      <w:pPr>
-        <w:spacing w:line="17" w:lineRule="exact"/>
-        <w:rPr>
-          <w:sz w:val="20"/>
-          <w:szCs w:val="20"/>
-        </w:rPr>
-      </w:pPr>
-      <w:bookmarkStart w:id="12" w:name="page6"/>
-      <w:bookmarkEnd w:id="12"/>
-    </w:p>
-    <w:p>
-      <w:pPr>
-        <w:spacing w:line="228" w:lineRule="auto"/>
-        <w:ind w:right="540"/>
-        <w:rPr>
-          <w:sz w:val="20"/>
-          <w:szCs w:val="20"/>
-        </w:rPr>
-      </w:pPr>
-      <w:r>
-        <w:rPr>
-          <w:rFonts w:ascii="Calibri" w:eastAsia="Calibri" w:hAnsi="Calibri" w:cs="Calibri"/>
-        </w:rPr>
-        <w:t xml:space="preserve">eliminowane. Gdy taki error się </w:t>
-      </w:r>
-      <w:r>
-        <w:rPr>
-          <w:rFonts w:ascii="Calibri" w:eastAsia="Calibri" w:hAnsi="Calibri" w:cs="Calibri"/>
-        </w:rPr>
-        <w:t>pojawia – brana jest poprzednia dana z tabeli, tak by zachować ciągłość akwizycji.</w:t>
-      </w:r>
-    </w:p>
-    <w:p>
-      <w:pPr>
-        <w:spacing w:line="232" w:lineRule="exact"/>
-        <w:rPr>
-          <w:sz w:val="20"/>
-          <w:szCs w:val="20"/>
-        </w:rPr>
-      </w:pPr>
-    </w:p>
-    <w:p>
-      <w:pPr>
-        <w:spacing w:line="237" w:lineRule="auto"/>
-        <w:ind w:right="240"/>
-        <w:rPr>
-          <w:sz w:val="20"/>
-          <w:szCs w:val="20"/>
-        </w:rPr>
-      </w:pPr>
-      <w:r>
-        <w:rPr>
-          <w:rFonts w:ascii="Calibri" w:eastAsia="Calibri" w:hAnsi="Calibri" w:cs="Calibri"/>
-        </w:rPr>
-        <w:t>Program jest także przystosowany do wyświetlania danych z 3 osi akcelerometru na jednym, wspólnym wykresie. Wartości z tabel przy każdym pomiarze są wyciągane i umieszczane</w:t>
-      </w:r>
-      <w:r>
-        <w:rPr>
-          <w:rFonts w:ascii="Calibri" w:eastAsia="Calibri" w:hAnsi="Calibri" w:cs="Calibri"/>
-        </w:rPr>
-        <w:t xml:space="preserve"> na plocie. Pozwala nam to nie tylko zbierać i przetwarzać dane, ale również je wizualizować.</w:t>
-      </w:r>
-    </w:p>
-    <w:p>
-      <w:pPr>
-        <w:spacing w:line="234" w:lineRule="exact"/>
-        <w:rPr>
-          <w:sz w:val="20"/>
-          <w:szCs w:val="20"/>
-        </w:rPr>
-      </w:pPr>
-    </w:p>
-    <w:p>
-      <w:pPr>
-        <w:spacing w:line="248" w:lineRule="auto"/>
-        <w:ind w:right="20"/>
-        <w:rPr>
-          <w:sz w:val="20"/>
-          <w:szCs w:val="20"/>
-        </w:rPr>
-      </w:pPr>
-      <w:r>
-        <w:rPr>
-          <w:rFonts w:ascii="Calibri" w:eastAsia="Calibri" w:hAnsi="Calibri" w:cs="Calibri"/>
-        </w:rPr>
-        <w:t xml:space="preserve">W projekcie znajduję się także subVI nazwany FGV. Jest to nasza funckjonalna zmienna globalna, która (już przygotowana do odbierana wszystkich danych, łącznie z </w:t>
-      </w:r>
-      <w:r>
-        <w:rPr>
-          <w:rFonts w:ascii="Calibri" w:eastAsia="Calibri" w:hAnsi="Calibri" w:cs="Calibri"/>
-        </w:rPr>
-        <w:t>heartRatem) wykorzystując predefiniowany klaster danych oraz niezainicjowany rejestr przesuwny, wkłada dane do tabel klastra i daje output w zależności od rodzaju przychodzącej do niej danej (output -&gt; tabela XAccelero jeżeli przychodząca dana to wartość z</w:t>
-      </w:r>
-      <w:r>
-        <w:rPr>
-          <w:rFonts w:ascii="Calibri" w:eastAsia="Calibri" w:hAnsi="Calibri" w:cs="Calibri"/>
-        </w:rPr>
-        <w:t xml:space="preserve"> osi X akcelerometru).</w:t>
-      </w:r>
-    </w:p>
-    <w:p>
-      <w:pPr>
-        <w:spacing w:line="221" w:lineRule="exact"/>
-        <w:rPr>
-          <w:sz w:val="20"/>
-          <w:szCs w:val="20"/>
-        </w:rPr>
-      </w:pPr>
-    </w:p>
-    <w:p>
-      <w:pPr>
-        <w:spacing w:line="253" w:lineRule="auto"/>
-        <w:rPr>
-          <w:sz w:val="20"/>
-          <w:szCs w:val="20"/>
-        </w:rPr>
-      </w:pPr>
-      <w:r>
-        <w:rPr>
-          <w:rFonts w:ascii="Calibri" w:eastAsia="Calibri" w:hAnsi="Calibri" w:cs="Calibri"/>
-          <w:sz w:val="21"/>
-          <w:szCs w:val="21"/>
-        </w:rPr>
-        <w:t xml:space="preserve">Na wyjściu wcześniej opisanej FGV powstanie kolejna funkcja sprawdzająca, czy długość tabeli jest równa 5. Jeżeli tak -&gt; rozpoczynamy komunikacje bazodanową. Jej implementacja (z wykorzystaniem biblioteki NordicDatabaseDLL) </w:t>
-      </w:r>
-      <w:r>
-        <w:rPr>
-          <w:rFonts w:ascii="Calibri" w:eastAsia="Calibri" w:hAnsi="Calibri" w:cs="Calibri"/>
-          <w:sz w:val="21"/>
-          <w:szCs w:val="21"/>
-        </w:rPr>
-        <w:t>powstanie z wykorzystaniem metod .NET w środowisku LabVIEW.</w:t>
+        <w:t>Na wyjściu wcześniej opisanej FGV powstanie kolejna funkcja sprawdzająca, czy długość tabeli jest równa 5. Jeżeli tak -&gt; rozpoczynamy komunikacje bazodanową. Jej implementacja (z wykorzystaniem biblioteki NordicDatabaseDLL) powstanie z wykorzystaniem metod .NET w środowisku LabVIEW.</w:t>
       </w:r>
     </w:p>
     <w:p>
@@ -3228,35 +3300,29 @@
         <w:rPr>
           <w:rFonts w:ascii="Calibri" w:eastAsia="Calibri" w:hAnsi="Calibri" w:cs="Calibri"/>
         </w:rPr>
-        <w:t>Przedstawiony sposób odbierania danych poprzez UART jest tylko sposobem testowania oprogramowania. Domyślnie wszystko zostanie przeniesione na BLE. Do komunikacji po bluetoothie wykorzystanie zos</w:t>
-      </w:r>
+        <w:t>Przedstawiony sposób odbierania danych poprzez UART jest tylko sposobem testowania oprogramowania. Domyślnie wszystko zostanie przeniesione na BLE. Do komunikacji po bluetoothie wykorzystanie zostanie bluetooth dongle (zbieranie danych po COM porcie) oraz BLE Toolkit w</w:t>
+      </w:r>
+    </w:p>
+    <w:p>
+      <w:pPr>
+        <w:spacing w:line="24" w:lineRule="exact"/>
+        <w:rPr>
+          <w:sz w:val="20"/>
+          <w:szCs w:val="20"/>
+        </w:rPr>
+      </w:pPr>
+    </w:p>
+    <w:p>
+      <w:pPr>
+        <w:rPr>
+          <w:sz w:val="20"/>
+          <w:szCs w:val="20"/>
+        </w:rPr>
+      </w:pPr>
       <w:r>
         <w:rPr>
           <w:rFonts w:ascii="Calibri" w:eastAsia="Calibri" w:hAnsi="Calibri" w:cs="Calibri"/>
         </w:rPr>
-        <w:t>tanie bluetooth dongle (zbieranie danych po COM porcie) oraz BLE Toolkit w</w:t>
-      </w:r>
-    </w:p>
-    <w:p>
-      <w:pPr>
-        <w:spacing w:line="24" w:lineRule="exact"/>
-        <w:rPr>
-          <w:sz w:val="20"/>
-          <w:szCs w:val="20"/>
-        </w:rPr>
-      </w:pPr>
-    </w:p>
-    <w:p>
-      <w:pPr>
-        <w:rPr>
-          <w:sz w:val="20"/>
-          <w:szCs w:val="20"/>
-        </w:rPr>
-      </w:pPr>
-      <w:r>
-        <w:rPr>
-          <w:rFonts w:ascii="Calibri" w:eastAsia="Calibri" w:hAnsi="Calibri" w:cs="Calibri"/>
-        </w:rPr>
         <w:t>środowisku LabVIEW.</w:t>
       </w:r>
     </w:p>
@@ -3289,17 +3355,27 @@
     </w:p>
     <w:p>
       <w:pPr>
+        <w:spacing w:line="233" w:lineRule="exact"/>
+        <w:rPr>
+          <w:sz w:val="20"/>
+          <w:szCs w:val="20"/>
+        </w:rPr>
+      </w:pPr>
+    </w:p>
+    <w:p>
+      <w:pPr>
         <w:pStyle w:val="Nagwek1"/>
         <w:rPr>
           <w:sz w:val="20"/>
           <w:szCs w:val="20"/>
         </w:rPr>
       </w:pPr>
-      <w:bookmarkStart w:id="13" w:name="_Toc483691794"/>
+      <w:bookmarkStart w:id="15" w:name="_Toc483776203"/>
       <w:r>
         <w:rPr>
           <w:rFonts w:eastAsia="Calibri Light"/>
         </w:rPr>
+        <w:lastRenderedPageBreak/>
         <w:t>3</w:t>
       </w:r>
       <w:r>
@@ -3308,7 +3384,7 @@
         </w:rPr>
         <w:t>. BLE</w:t>
       </w:r>
-      <w:bookmarkEnd w:id="13"/>
+      <w:bookmarkEnd w:id="15"/>
     </w:p>
     <w:p>
       <w:pPr>
@@ -3336,14 +3412,14 @@
           <w:szCs w:val="20"/>
         </w:rPr>
       </w:pPr>
-      <w:bookmarkStart w:id="14" w:name="_Toc483691795"/>
+      <w:bookmarkStart w:id="16" w:name="_Toc483776204"/>
       <w:r>
         <w:rPr>
           <w:rFonts w:eastAsia="Calibri Light"/>
         </w:rPr>
         <w:t>Serwisy i charakterystyki</w:t>
       </w:r>
-      <w:bookmarkEnd w:id="14"/>
+      <w:bookmarkEnd w:id="16"/>
     </w:p>
     <w:p>
       <w:pPr>
@@ -3367,13 +3443,7 @@
         <w:rPr>
           <w:rFonts w:ascii="Calibri" w:eastAsia="Calibri" w:hAnsi="Calibri" w:cs="Calibri"/>
         </w:rPr>
-        <w:t>Wszystkie wykorzystywane serwisy, charakterystyki i UUID są zdefiniowane i obsłużone w plikach our_service.h i our_servic</w:t>
-      </w:r>
-      <w:r>
-        <w:rPr>
-          <w:rFonts w:ascii="Calibri" w:eastAsia="Calibri" w:hAnsi="Calibri" w:cs="Calibri"/>
-        </w:rPr>
-        <w:t>e.c . Wszystkie charakterystyki są typu notify aby ułatwić ich odczyt.</w:t>
+        <w:t>Wszystkie wykorzystywane serwisy, charakterystyki i UUID są zdefiniowane i obsłużone w plikach our_service.h i our_service.c . Wszystkie charakterystyki są typu notify aby ułatwić ich odczyt.</w:t>
       </w:r>
     </w:p>
     <w:p>
@@ -3444,13 +3514,7 @@
         <w:rPr>
           <w:rFonts w:ascii="Calibri" w:eastAsia="Calibri" w:hAnsi="Calibri" w:cs="Calibri"/>
         </w:rPr>
-        <w:t xml:space="preserve">Serwis o UUID EE00 przechowuje </w:t>
-      </w:r>
-      <w:r>
-        <w:rPr>
-          <w:rFonts w:ascii="Calibri" w:eastAsia="Calibri" w:hAnsi="Calibri" w:cs="Calibri"/>
-        </w:rPr>
-        <w:t>dane odbierane z czujnika cząsteczek MAX30105. Posiada on charakterystykę EE10 w której przechowywane są ostatnie wartości wyciągnięte z kolejki modułu.</w:t>
+        <w:t>Serwis o UUID EE00 przechowuje dane odbierane z czujnika cząsteczek MAX30105. Posiada on charakterystykę EE10 w której przechowywane są ostatnie wartości wyciągnięte z kolejki modułu.</w:t>
       </w:r>
     </w:p>
     <w:p>
@@ -3497,7 +3561,7 @@
           <w:szCs w:val="20"/>
         </w:rPr>
       </w:pPr>
-      <w:bookmarkStart w:id="15" w:name="_Toc483691796"/>
+      <w:bookmarkStart w:id="17" w:name="_Toc483776205"/>
       <w:r>
         <w:rPr>
           <w:rFonts w:eastAsia="Calibri Light"/>
@@ -3510,7 +3574,7 @@
         </w:rPr>
         <w:t>. Aplikacja mobilna</w:t>
       </w:r>
-      <w:bookmarkEnd w:id="15"/>
+      <w:bookmarkEnd w:id="17"/>
     </w:p>
     <w:p>
       <w:pPr>
@@ -3538,14 +3602,14 @@
           <w:szCs w:val="20"/>
         </w:rPr>
       </w:pPr>
-      <w:bookmarkStart w:id="16" w:name="_Toc483691797"/>
+      <w:bookmarkStart w:id="18" w:name="_Toc483776206"/>
       <w:r>
         <w:rPr>
           <w:rFonts w:eastAsia="Calibri Light"/>
         </w:rPr>
         <w:t>Architektura</w:t>
       </w:r>
-      <w:bookmarkEnd w:id="16"/>
+      <w:bookmarkEnd w:id="18"/>
     </w:p>
     <w:p>
       <w:pPr>
@@ -3626,7 +3690,6 @@
           <w:rFonts w:asciiTheme="minorHAnsi" w:eastAsia="Calibri" w:hAnsiTheme="minorHAnsi" w:cs="Calibri"/>
           <w:b/>
         </w:rPr>
-        <w:lastRenderedPageBreak/>
         <w:t>InfoActivity</w:t>
       </w:r>
       <w:r>
@@ -3793,11 +3856,11 @@
       <w:pPr>
         <w:pStyle w:val="Nagwek2"/>
       </w:pPr>
-      <w:bookmarkStart w:id="17" w:name="_Toc483691798"/>
+      <w:bookmarkStart w:id="19" w:name="_Toc483776207"/>
       <w:r>
         <w:t>Sposób pobierania danych z bazy</w:t>
       </w:r>
-      <w:bookmarkEnd w:id="17"/>
+      <w:bookmarkEnd w:id="19"/>
     </w:p>
     <w:p>
       <w:pPr>
@@ -3809,15 +3872,15 @@
         <w:rPr>
           <w:rFonts w:asciiTheme="minorHAnsi" w:hAnsiTheme="minorHAnsi"/>
         </w:rPr>
-        <w:t>W aplikacji zostały zaimplementowane struktury, które na bieżąco badają ilość rekordów znajdujących się w bazie danych. Gdy w bazie wystąpi INSERT, ostatnia wartość indeksu pomiaru weryfikowana jest z zapisana ówcześnie wartością w programie. Jeżeli nowo otrzymana wartość jest większa – następuje operacja SELECT i dane są pobierane a następnie obrabiane i dodawane do wykresu.</w:t>
-      </w:r>
-    </w:p>
-    <w:p>
-      <w:pPr>
+        <w:t xml:space="preserve">W aplikacji zostały zaimplementowane struktury, które na bieżąco badają ilość rekordów znajdujących się w bazie danych. Gdy w bazie wystąpi INSERT, ostatnia wartość indeksu pomiaru weryfikowana jest z zapisana ówcześnie wartością w programie. Jeżeli nowo otrzymana wartość jest </w:t>
+      </w:r>
+      <w:r>
         <w:rPr>
           <w:rFonts w:asciiTheme="minorHAnsi" w:hAnsiTheme="minorHAnsi"/>
         </w:rPr>
-      </w:pPr>
+        <w:lastRenderedPageBreak/>
+        <w:t>większa – następuje operacja SELECT i dane są pobierane a następnie obrabiane i dodawane do wykresu.</w:t>
+      </w:r>
     </w:p>
     <w:p>
       <w:pPr>
@@ -3825,10 +3888,17 @@
           <w:rFonts w:asciiTheme="minorHAnsi" w:hAnsiTheme="minorHAnsi"/>
         </w:rPr>
       </w:pPr>
-      <w:r>
+    </w:p>
+    <w:p>
+      <w:pPr>
         <w:rPr>
           <w:rFonts w:asciiTheme="minorHAnsi" w:hAnsiTheme="minorHAnsi"/>
         </w:rPr>
+      </w:pPr>
+      <w:r>
+        <w:rPr>
+          <w:rFonts w:asciiTheme="minorHAnsi" w:hAnsiTheme="minorHAnsi"/>
+        </w:rPr>
         <w:t>Jeżeli aplikacja zostanie włączona, lecz urząd</w:t>
       </w:r>
       <w:r>
@@ -3872,14 +3942,18 @@
     <w:p>
       <w:pPr>
         <w:pStyle w:val="Nagwek2"/>
-      </w:pPr>
-      <w:bookmarkStart w:id="18" w:name="_Toc483691799"/>
+        <w:spacing w:line="276" w:lineRule="auto"/>
+      </w:pPr>
+      <w:bookmarkStart w:id="20" w:name="_Toc483776208"/>
       <w:r>
         <w:t>Monitorowanie dostępu do internetu</w:t>
       </w:r>
-      <w:bookmarkEnd w:id="18"/>
-    </w:p>
-    <w:p>
+      <w:bookmarkEnd w:id="20"/>
+    </w:p>
+    <w:p>
+      <w:pPr>
+        <w:spacing w:line="276" w:lineRule="auto"/>
+      </w:pPr>
       <w:r>
         <w:t xml:space="preserve">W aplikacji zostały także zaimplementowane struktury, które na bieżąco monitorują stan sieciowy </w:t>
       </w:r>
@@ -3890,8 +3964,15 @@
         <w:t xml:space="preserve">. </w:t>
       </w:r>
     </w:p>
-    <w:p/>
-    <w:p>
+    <w:p>
+      <w:pPr>
+        <w:spacing w:line="276" w:lineRule="auto"/>
+      </w:pPr>
+    </w:p>
+    <w:p>
+      <w:pPr>
+        <w:spacing w:line="276" w:lineRule="auto"/>
+      </w:pPr>
       <w:r>
         <w:t>Jeżeli przy włączeniu aplikacji urządzenie nie miało</w:t>
       </w:r>
@@ -3902,16 +3983,18 @@
         <w:t>,</w:t>
       </w:r>
       <w:r>
-        <w:t xml:space="preserve"> gdyż jest on niezbędny do działania kolejnych </w:t>
-      </w:r>
-      <w:bookmarkStart w:id="19" w:name="_GoBack"/>
-      <w:bookmarkEnd w:id="19"/>
-      <w:r>
-        <w:t xml:space="preserve">komponentów. </w:t>
-      </w:r>
-    </w:p>
-    <w:p/>
-    <w:p>
+        <w:t xml:space="preserve"> gdyż jest on niezbędny do działania kolejnych komponentów. </w:t>
+      </w:r>
+    </w:p>
+    <w:p>
+      <w:pPr>
+        <w:spacing w:line="276" w:lineRule="auto"/>
+      </w:pPr>
+    </w:p>
+    <w:p>
+      <w:pPr>
+        <w:spacing w:line="276" w:lineRule="auto"/>
+      </w:pPr>
       <w:r>
         <w:t>W momencie gdy użytkownik znajduje się na głównym ekranie aplikacji i dostęp do sieci zostanie utracony – występuje stosowny komunikat i powrót do ekranu głównego WebConnection activity. Gdy dostęp zostanie przywrócony następuje przeskok – omijane jest InfoActivity, a użytkownik ponownie może śledzić wielkości parametrów fizjologicznych danego pacjenta.</w:t>
       </w:r>
@@ -3926,7 +4009,7 @@
           <w:szCs w:val="20"/>
         </w:rPr>
       </w:pPr>
-      <w:bookmarkStart w:id="20" w:name="_Toc483691800"/>
+      <w:bookmarkStart w:id="21" w:name="_Toc483776209"/>
       <w:r>
         <w:rPr>
           <w:rFonts w:eastAsia="Calibri Light"/>
@@ -3939,7 +4022,7 @@
         </w:rPr>
         <w:t>. Podsumowanie</w:t>
       </w:r>
-      <w:bookmarkEnd w:id="20"/>
+      <w:bookmarkEnd w:id="21"/>
     </w:p>
     <w:p>
       <w:pPr>
@@ -3986,12 +4069,103 @@
 </w:document>
 </file>
 
+<file path=word/endnotes.xml><?xml version="1.0" encoding="utf-8"?>
+<w:endnotes xmlns:wpc="http://schemas.microsoft.com/office/word/2010/wordprocessingCanvas" xmlns:mc="http://schemas.openxmlformats.org/markup-compatibility/2006" xmlns:o="urn:schemas-microsoft-com:office:office" xmlns:r="http://schemas.openxmlformats.org/officeDocument/2006/relationships" xmlns:m="http://schemas.openxmlformats.org/officeDocument/2006/math" xmlns:v="urn:schemas-microsoft-com:vml" xmlns:wp14="http://schemas.microsoft.com/office/word/2010/wordprocessingDrawing" xmlns:wp="http://schemas.openxmlformats.org/drawingml/2006/wordprocessingDrawing" xmlns:w10="urn:schemas-microsoft-com:office:word" xmlns:w="http://schemas.openxmlformats.org/wordprocessingml/2006/main" xmlns:w14="http://schemas.microsoft.com/office/word/2010/wordml" xmlns:w15="http://schemas.microsoft.com/office/word/2012/wordml" xmlns:wpg="http://schemas.microsoft.com/office/word/2010/wordprocessingGroup" xmlns:wpi="http://schemas.microsoft.com/office/word/2010/wordprocessingInk" xmlns:wne="http://schemas.microsoft.com/office/word/2006/wordml" xmlns:wps="http://schemas.microsoft.com/office/word/2010/wordprocessingShape" mc:Ignorable="w14 w15 wp14">
+  <w:endnote w:type="separator" w:id="-1">
+    <w:p>
+      <w:r>
+        <w:separator/>
+      </w:r>
+    </w:p>
+  </w:endnote>
+  <w:endnote w:type="continuationSeparator" w:id="0">
+    <w:p>
+      <w:r>
+        <w:continuationSeparator/>
+      </w:r>
+    </w:p>
+  </w:endnote>
+</w:endnotes>
+</file>
+
+<file path=word/footer1.xml><?xml version="1.0" encoding="utf-8"?>
+<w:ftr xmlns:wpc="http://schemas.microsoft.com/office/word/2010/wordprocessingCanvas" xmlns:mc="http://schemas.openxmlformats.org/markup-compatibility/2006" xmlns:o="urn:schemas-microsoft-com:office:office" xmlns:r="http://schemas.openxmlformats.org/officeDocument/2006/relationships" xmlns:m="http://schemas.openxmlformats.org/officeDocument/2006/math" xmlns:v="urn:schemas-microsoft-com:vml" xmlns:wp14="http://schemas.microsoft.com/office/word/2010/wordprocessingDrawing" xmlns:wp="http://schemas.openxmlformats.org/drawingml/2006/wordprocessingDrawing" xmlns:w10="urn:schemas-microsoft-com:office:word" xmlns:w="http://schemas.openxmlformats.org/wordprocessingml/2006/main" xmlns:w14="http://schemas.microsoft.com/office/word/2010/wordml" xmlns:w15="http://schemas.microsoft.com/office/word/2012/wordml" xmlns:wpg="http://schemas.microsoft.com/office/word/2010/wordprocessingGroup" xmlns:wpi="http://schemas.microsoft.com/office/word/2010/wordprocessingInk" xmlns:wne="http://schemas.microsoft.com/office/word/2006/wordml" xmlns:wps="http://schemas.microsoft.com/office/word/2010/wordprocessingShape" mc:Ignorable="w14 w15 wp14">
+  <w:sdt>
+    <w:sdtPr>
+      <w:id w:val="-402142744"/>
+      <w:docPartObj>
+        <w:docPartGallery w:val="Page Numbers (Bottom of Page)"/>
+        <w:docPartUnique/>
+      </w:docPartObj>
+    </w:sdtPr>
+    <w:sdtEndPr>
+      <w:rPr>
+        <w:noProof/>
+      </w:rPr>
+    </w:sdtEndPr>
+    <w:sdtContent>
+      <w:p>
+        <w:pPr>
+          <w:pStyle w:val="Stopka"/>
+          <w:jc w:val="center"/>
+        </w:pPr>
+        <w:r>
+          <w:fldChar w:fldCharType="begin"/>
+        </w:r>
+        <w:r>
+          <w:instrText xml:space="preserve"> PAGE   \* MERGEFORMAT </w:instrText>
+        </w:r>
+        <w:r>
+          <w:fldChar w:fldCharType="separate"/>
+        </w:r>
+        <w:r>
+          <w:rPr>
+            <w:noProof/>
+          </w:rPr>
+          <w:t>8</w:t>
+        </w:r>
+        <w:r>
+          <w:rPr>
+            <w:noProof/>
+          </w:rPr>
+          <w:fldChar w:fldCharType="end"/>
+        </w:r>
+      </w:p>
+    </w:sdtContent>
+  </w:sdt>
+  <w:p>
+    <w:pPr>
+      <w:pStyle w:val="Stopka"/>
+    </w:pPr>
+  </w:p>
+</w:ftr>
+</file>
+
+<file path=word/footnotes.xml><?xml version="1.0" encoding="utf-8"?>
+<w:footnotes xmlns:wpc="http://schemas.microsoft.com/office/word/2010/wordprocessingCanvas" xmlns:mc="http://schemas.openxmlformats.org/markup-compatibility/2006" xmlns:o="urn:schemas-microsoft-com:office:office" xmlns:r="http://schemas.openxmlformats.org/officeDocument/2006/relationships" xmlns:m="http://schemas.openxmlformats.org/officeDocument/2006/math" xmlns:v="urn:schemas-microsoft-com:vml" xmlns:wp14="http://schemas.microsoft.com/office/word/2010/wordprocessingDrawing" xmlns:wp="http://schemas.openxmlformats.org/drawingml/2006/wordprocessingDrawing" xmlns:w10="urn:schemas-microsoft-com:office:word" xmlns:w="http://schemas.openxmlformats.org/wordprocessingml/2006/main" xmlns:w14="http://schemas.microsoft.com/office/word/2010/wordml" xmlns:w15="http://schemas.microsoft.com/office/word/2012/wordml" xmlns:wpg="http://schemas.microsoft.com/office/word/2010/wordprocessingGroup" xmlns:wpi="http://schemas.microsoft.com/office/word/2010/wordprocessingInk" xmlns:wne="http://schemas.microsoft.com/office/word/2006/wordml" xmlns:wps="http://schemas.microsoft.com/office/word/2010/wordprocessingShape" mc:Ignorable="w14 w15 wp14">
+  <w:footnote w:type="separator" w:id="-1">
+    <w:p>
+      <w:r>
+        <w:separator/>
+      </w:r>
+    </w:p>
+  </w:footnote>
+  <w:footnote w:type="continuationSeparator" w:id="0">
+    <w:p>
+      <w:r>
+        <w:continuationSeparator/>
+      </w:r>
+    </w:p>
+  </w:footnote>
+</w:footnotes>
+</file>
+
 <file path=word/numbering.xml><?xml version="1.0" encoding="utf-8"?>
 <w:numbering xmlns:wpc="http://schemas.microsoft.com/office/word/2010/wordprocessingCanvas" xmlns:mc="http://schemas.openxmlformats.org/markup-compatibility/2006" xmlns:o="urn:schemas-microsoft-com:office:office" xmlns:r="http://schemas.openxmlformats.org/officeDocument/2006/relationships" xmlns:m="http://schemas.openxmlformats.org/officeDocument/2006/math" xmlns:v="urn:schemas-microsoft-com:vml" xmlns:wp14="http://schemas.microsoft.com/office/word/2010/wordprocessingDrawing" xmlns:wp="http://schemas.openxmlformats.org/drawingml/2006/wordprocessingDrawing" xmlns:w10="urn:schemas-microsoft-com:office:word" xmlns:w="http://schemas.openxmlformats.org/wordprocessingml/2006/main" xmlns:w14="http://schemas.microsoft.com/office/word/2010/wordml" xmlns:w15="http://schemas.microsoft.com/office/word/2012/wordml" xmlns:wpg="http://schemas.microsoft.com/office/word/2010/wordprocessingGroup" xmlns:wpi="http://schemas.microsoft.com/office/word/2010/wordprocessingInk" xmlns:wne="http://schemas.microsoft.com/office/word/2006/wordml" xmlns:wps="http://schemas.microsoft.com/office/word/2010/wordprocessingShape" mc:Ignorable="w14 w15 wp14">
   <w:abstractNum w:abstractNumId="0" w15:restartNumberingAfterBreak="0">
-    <w:nsid w:val="2419023D"/>
+    <w:nsid w:val="0A307465"/>
     <w:multiLevelType w:val="hybridMultilevel"/>
-    <w:tmpl w:val="18F84238"/>
+    <w:tmpl w:val="189C9AF2"/>
     <w:lvl w:ilvl="0" w:tplc="04150001">
       <w:start w:val="1"/>
       <w:numFmt w:val="bullet"/>
@@ -4102,9 +4276,95 @@
     </w:lvl>
   </w:abstractNum>
   <w:abstractNum w:abstractNumId="1" w15:restartNumberingAfterBreak="0">
-    <w:nsid w:val="3B6313B7"/>
+    <w:nsid w:val="239968F6"/>
     <w:multiLevelType w:val="hybridMultilevel"/>
-    <w:tmpl w:val="EDE6180E"/>
+    <w:tmpl w:val="C76E661C"/>
+    <w:lvl w:ilvl="0" w:tplc="0415000F">
+      <w:start w:val="1"/>
+      <w:numFmt w:val="decimal"/>
+      <w:lvlText w:val="%1."/>
+      <w:lvlJc w:val="left"/>
+      <w:pPr>
+        <w:ind w:left="720" w:hanging="360"/>
+      </w:pPr>
+    </w:lvl>
+    <w:lvl w:ilvl="1" w:tplc="04150019" w:tentative="1">
+      <w:start w:val="1"/>
+      <w:numFmt w:val="lowerLetter"/>
+      <w:lvlText w:val="%2."/>
+      <w:lvlJc w:val="left"/>
+      <w:pPr>
+        <w:ind w:left="1440" w:hanging="360"/>
+      </w:pPr>
+    </w:lvl>
+    <w:lvl w:ilvl="2" w:tplc="0415001B" w:tentative="1">
+      <w:start w:val="1"/>
+      <w:numFmt w:val="lowerRoman"/>
+      <w:lvlText w:val="%3."/>
+      <w:lvlJc w:val="right"/>
+      <w:pPr>
+        <w:ind w:left="2160" w:hanging="180"/>
+      </w:pPr>
+    </w:lvl>
+    <w:lvl w:ilvl="3" w:tplc="0415000F" w:tentative="1">
+      <w:start w:val="1"/>
+      <w:numFmt w:val="decimal"/>
+      <w:lvlText w:val="%4."/>
+      <w:lvlJc w:val="left"/>
+      <w:pPr>
+        <w:ind w:left="2880" w:hanging="360"/>
+      </w:pPr>
+    </w:lvl>
+    <w:lvl w:ilvl="4" w:tplc="04150019" w:tentative="1">
+      <w:start w:val="1"/>
+      <w:numFmt w:val="lowerLetter"/>
+      <w:lvlText w:val="%5."/>
+      <w:lvlJc w:val="left"/>
+      <w:pPr>
+        <w:ind w:left="3600" w:hanging="360"/>
+      </w:pPr>
+    </w:lvl>
+    <w:lvl w:ilvl="5" w:tplc="0415001B" w:tentative="1">
+      <w:start w:val="1"/>
+      <w:numFmt w:val="lowerRoman"/>
+      <w:lvlText w:val="%6."/>
+      <w:lvlJc w:val="right"/>
+      <w:pPr>
+        <w:ind w:left="4320" w:hanging="180"/>
+      </w:pPr>
+    </w:lvl>
+    <w:lvl w:ilvl="6" w:tplc="0415000F" w:tentative="1">
+      <w:start w:val="1"/>
+      <w:numFmt w:val="decimal"/>
+      <w:lvlText w:val="%7."/>
+      <w:lvlJc w:val="left"/>
+      <w:pPr>
+        <w:ind w:left="5040" w:hanging="360"/>
+      </w:pPr>
+    </w:lvl>
+    <w:lvl w:ilvl="7" w:tplc="04150019" w:tentative="1">
+      <w:start w:val="1"/>
+      <w:numFmt w:val="lowerLetter"/>
+      <w:lvlText w:val="%8."/>
+      <w:lvlJc w:val="left"/>
+      <w:pPr>
+        <w:ind w:left="5760" w:hanging="360"/>
+      </w:pPr>
+    </w:lvl>
+    <w:lvl w:ilvl="8" w:tplc="0415001B" w:tentative="1">
+      <w:start w:val="1"/>
+      <w:numFmt w:val="lowerRoman"/>
+      <w:lvlText w:val="%9."/>
+      <w:lvlJc w:val="right"/>
+      <w:pPr>
+        <w:ind w:left="6480" w:hanging="180"/>
+      </w:pPr>
+    </w:lvl>
+  </w:abstractNum>
+  <w:abstractNum w:abstractNumId="2" w15:restartNumberingAfterBreak="0">
+    <w:nsid w:val="2419023D"/>
+    <w:multiLevelType w:val="hybridMultilevel"/>
+    <w:tmpl w:val="18F84238"/>
     <w:lvl w:ilvl="0" w:tplc="04150001">
       <w:start w:val="1"/>
       <w:numFmt w:val="bullet"/>
@@ -4214,10 +4474,129 @@
       </w:rPr>
     </w:lvl>
   </w:abstractNum>
+  <w:abstractNum w:abstractNumId="3" w15:restartNumberingAfterBreak="0">
+    <w:nsid w:val="3B6313B7"/>
+    <w:multiLevelType w:val="hybridMultilevel"/>
+    <w:tmpl w:val="EDE6180E"/>
+    <w:lvl w:ilvl="0" w:tplc="04150001">
+      <w:start w:val="1"/>
+      <w:numFmt w:val="bullet"/>
+      <w:lvlText w:val=""/>
+      <w:lvlJc w:val="left"/>
+      <w:pPr>
+        <w:ind w:left="720" w:hanging="360"/>
+      </w:pPr>
+      <w:rPr>
+        <w:rFonts w:ascii="Symbol" w:hAnsi="Symbol" w:hint="default"/>
+      </w:rPr>
+    </w:lvl>
+    <w:lvl w:ilvl="1" w:tplc="04150003" w:tentative="1">
+      <w:start w:val="1"/>
+      <w:numFmt w:val="bullet"/>
+      <w:lvlText w:val="o"/>
+      <w:lvlJc w:val="left"/>
+      <w:pPr>
+        <w:ind w:left="1440" w:hanging="360"/>
+      </w:pPr>
+      <w:rPr>
+        <w:rFonts w:ascii="Courier New" w:hAnsi="Courier New" w:cs="Courier New" w:hint="default"/>
+      </w:rPr>
+    </w:lvl>
+    <w:lvl w:ilvl="2" w:tplc="04150005" w:tentative="1">
+      <w:start w:val="1"/>
+      <w:numFmt w:val="bullet"/>
+      <w:lvlText w:val=""/>
+      <w:lvlJc w:val="left"/>
+      <w:pPr>
+        <w:ind w:left="2160" w:hanging="360"/>
+      </w:pPr>
+      <w:rPr>
+        <w:rFonts w:ascii="Wingdings" w:hAnsi="Wingdings" w:hint="default"/>
+      </w:rPr>
+    </w:lvl>
+    <w:lvl w:ilvl="3" w:tplc="04150001" w:tentative="1">
+      <w:start w:val="1"/>
+      <w:numFmt w:val="bullet"/>
+      <w:lvlText w:val=""/>
+      <w:lvlJc w:val="left"/>
+      <w:pPr>
+        <w:ind w:left="2880" w:hanging="360"/>
+      </w:pPr>
+      <w:rPr>
+        <w:rFonts w:ascii="Symbol" w:hAnsi="Symbol" w:hint="default"/>
+      </w:rPr>
+    </w:lvl>
+    <w:lvl w:ilvl="4" w:tplc="04150003" w:tentative="1">
+      <w:start w:val="1"/>
+      <w:numFmt w:val="bullet"/>
+      <w:lvlText w:val="o"/>
+      <w:lvlJc w:val="left"/>
+      <w:pPr>
+        <w:ind w:left="3600" w:hanging="360"/>
+      </w:pPr>
+      <w:rPr>
+        <w:rFonts w:ascii="Courier New" w:hAnsi="Courier New" w:cs="Courier New" w:hint="default"/>
+      </w:rPr>
+    </w:lvl>
+    <w:lvl w:ilvl="5" w:tplc="04150005" w:tentative="1">
+      <w:start w:val="1"/>
+      <w:numFmt w:val="bullet"/>
+      <w:lvlText w:val=""/>
+      <w:lvlJc w:val="left"/>
+      <w:pPr>
+        <w:ind w:left="4320" w:hanging="360"/>
+      </w:pPr>
+      <w:rPr>
+        <w:rFonts w:ascii="Wingdings" w:hAnsi="Wingdings" w:hint="default"/>
+      </w:rPr>
+    </w:lvl>
+    <w:lvl w:ilvl="6" w:tplc="04150001" w:tentative="1">
+      <w:start w:val="1"/>
+      <w:numFmt w:val="bullet"/>
+      <w:lvlText w:val=""/>
+      <w:lvlJc w:val="left"/>
+      <w:pPr>
+        <w:ind w:left="5040" w:hanging="360"/>
+      </w:pPr>
+      <w:rPr>
+        <w:rFonts w:ascii="Symbol" w:hAnsi="Symbol" w:hint="default"/>
+      </w:rPr>
+    </w:lvl>
+    <w:lvl w:ilvl="7" w:tplc="04150003" w:tentative="1">
+      <w:start w:val="1"/>
+      <w:numFmt w:val="bullet"/>
+      <w:lvlText w:val="o"/>
+      <w:lvlJc w:val="left"/>
+      <w:pPr>
+        <w:ind w:left="5760" w:hanging="360"/>
+      </w:pPr>
+      <w:rPr>
+        <w:rFonts w:ascii="Courier New" w:hAnsi="Courier New" w:cs="Courier New" w:hint="default"/>
+      </w:rPr>
+    </w:lvl>
+    <w:lvl w:ilvl="8" w:tplc="04150005" w:tentative="1">
+      <w:start w:val="1"/>
+      <w:numFmt w:val="bullet"/>
+      <w:lvlText w:val=""/>
+      <w:lvlJc w:val="left"/>
+      <w:pPr>
+        <w:ind w:left="6480" w:hanging="360"/>
+      </w:pPr>
+      <w:rPr>
+        <w:rFonts w:ascii="Wingdings" w:hAnsi="Wingdings" w:hint="default"/>
+      </w:rPr>
+    </w:lvl>
+  </w:abstractNum>
   <w:num w:numId="1">
+    <w:abstractNumId w:val="2"/>
+  </w:num>
+  <w:num w:numId="2">
+    <w:abstractNumId w:val="3"/>
+  </w:num>
+  <w:num w:numId="3">
     <w:abstractNumId w:val="0"/>
   </w:num>
-  <w:num w:numId="2">
+  <w:num w:numId="4">
     <w:abstractNumId w:val="1"/>
   </w:num>
 </w:numbering>
@@ -4788,6 +5167,48 @@
       <w:ind w:left="220"/>
     </w:pPr>
   </w:style>
+  <w:style w:type="paragraph" w:styleId="Nagwek">
+    <w:name w:val="header"/>
+    <w:basedOn w:val="Normalny"/>
+    <w:link w:val="NagwekZnak"/>
+    <w:uiPriority w:val="99"/>
+    <w:unhideWhenUsed/>
+    <w:rsid w:val="00B04F7E"/>
+    <w:pPr>
+      <w:tabs>
+        <w:tab w:val="center" w:pos="4536"/>
+        <w:tab w:val="right" w:pos="9072"/>
+      </w:tabs>
+    </w:pPr>
+  </w:style>
+  <w:style w:type="character" w:customStyle="1" w:styleId="NagwekZnak">
+    <w:name w:val="Nagłówek Znak"/>
+    <w:basedOn w:val="Domylnaczcionkaakapitu"/>
+    <w:link w:val="Nagwek"/>
+    <w:uiPriority w:val="99"/>
+    <w:rsid w:val="00B04F7E"/>
+  </w:style>
+  <w:style w:type="paragraph" w:styleId="Stopka">
+    <w:name w:val="footer"/>
+    <w:basedOn w:val="Normalny"/>
+    <w:link w:val="StopkaZnak"/>
+    <w:uiPriority w:val="99"/>
+    <w:unhideWhenUsed/>
+    <w:rsid w:val="00B04F7E"/>
+    <w:pPr>
+      <w:tabs>
+        <w:tab w:val="center" w:pos="4536"/>
+        <w:tab w:val="right" w:pos="9072"/>
+      </w:tabs>
+    </w:pPr>
+  </w:style>
+  <w:style w:type="character" w:customStyle="1" w:styleId="StopkaZnak">
+    <w:name w:val="Stopka Znak"/>
+    <w:basedOn w:val="Domylnaczcionkaakapitu"/>
+    <w:link w:val="Stopka"/>
+    <w:uiPriority w:val="99"/>
+    <w:rsid w:val="00B04F7E"/>
+  </w:style>
 </w:styles>
 </file>
 
@@ -5057,7 +5478,7 @@
 </file>
 
 <file path=customXml/itemProps1.xml><?xml version="1.0" encoding="utf-8"?>
-<ds:datastoreItem xmlns:ds="http://schemas.openxmlformats.org/officeDocument/2006/customXml" ds:itemID="{9C412F0C-8CAC-477F-B05C-A1F69C246236}">
+<ds:datastoreItem xmlns:ds="http://schemas.openxmlformats.org/officeDocument/2006/customXml" ds:itemID="{6C078E3E-A82C-4ECB-8AA7-3885501E6A84}">
   <ds:schemaRefs>
     <ds:schemaRef ds:uri="http://schemas.openxmlformats.org/officeDocument/2006/bibliography"/>
   </ds:schemaRefs>

</xml_diff>